<commit_message>
Se modifico la documentacion
</commit_message>
<xml_diff>
--- a/static/doc/Manual_Usuario.docx
+++ b/static/doc/Manual_Usuario.docx
@@ -34,21 +34,7 @@
         <w:rPr>
           <w:lang w:val="es-SV"/>
         </w:rPr>
-        <w:t xml:space="preserve">Bienvenido al </w:t>
-      </w:r>
-      <w:proofErr w:type="spellStart"/>
-      <w:r>
-        <w:rPr>
-          <w:lang w:val="es-SV"/>
-        </w:rPr>
-        <w:t>MuseoVirtual</w:t>
-      </w:r>
-      <w:proofErr w:type="spellEnd"/>
-      <w:r>
-        <w:rPr>
-          <w:lang w:val="es-SV"/>
-        </w:rPr>
-        <w:t xml:space="preserve">, una plataforma interactiva que combina arte, tecnología y educación. Con funcionalidades como </w:t>
+        <w:t xml:space="preserve">Bienvenido al MuseoVirtual, una plataforma interactiva que combina arte, tecnología y educación. Con funcionalidades como </w:t>
       </w:r>
       <w:r>
         <w:rPr>
@@ -126,69 +112,8 @@
         </w:rPr>
         <w:t xml:space="preserve"> </w:t>
       </w:r>
-      <w:proofErr w:type="spellStart"/>
-      <w:r>
-        <w:t>Diseñada</w:t>
-      </w:r>
-      <w:proofErr w:type="spellEnd"/>
-      <w:r>
-        <w:t xml:space="preserve"> para </w:t>
-      </w:r>
-      <w:proofErr w:type="spellStart"/>
-      <w:r>
-        <w:t>ofrecer</w:t>
-      </w:r>
-      <w:proofErr w:type="spellEnd"/>
-      <w:r>
-        <w:t xml:space="preserve"> </w:t>
-      </w:r>
-      <w:proofErr w:type="spellStart"/>
-      <w:r>
-        <w:t>una</w:t>
-      </w:r>
-      <w:proofErr w:type="spellEnd"/>
-      <w:r>
-        <w:t xml:space="preserve"> </w:t>
-      </w:r>
-      <w:proofErr w:type="spellStart"/>
-      <w:r>
-        <w:t>experiencia</w:t>
-      </w:r>
-      <w:proofErr w:type="spellEnd"/>
-      <w:r>
-        <w:t xml:space="preserve"> </w:t>
-      </w:r>
-      <w:proofErr w:type="spellStart"/>
-      <w:r>
-        <w:t>inmersiva</w:t>
-      </w:r>
-      <w:proofErr w:type="spellEnd"/>
-      <w:r>
-        <w:t xml:space="preserve">, </w:t>
-      </w:r>
-      <w:proofErr w:type="spellStart"/>
-      <w:r>
-        <w:t>nuestra</w:t>
-      </w:r>
-      <w:proofErr w:type="spellEnd"/>
-      <w:r>
-        <w:t xml:space="preserve"> </w:t>
-      </w:r>
-      <w:proofErr w:type="spellStart"/>
-      <w:r>
-        <w:t>aplicación</w:t>
-      </w:r>
-      <w:proofErr w:type="spellEnd"/>
-      <w:r>
-        <w:t xml:space="preserve"> </w:t>
-      </w:r>
-      <w:proofErr w:type="spellStart"/>
-      <w:r>
-        <w:t>incluye</w:t>
-      </w:r>
-      <w:proofErr w:type="spellEnd"/>
-      <w:r>
-        <w:t>:</w:t>
+      <w:r>
+        <w:t>Diseñada para ofrecer una experiencia inmersiva, nuestra aplicación incluye:</w:t>
       </w:r>
     </w:p>
     <w:p>
@@ -399,31 +324,13 @@
           <w:numId w:val="1"/>
         </w:numPr>
       </w:pPr>
-      <w:proofErr w:type="spellStart"/>
-      <w:r>
-        <w:rPr>
-          <w:b/>
-          <w:bCs/>
-        </w:rPr>
-        <w:t>Formulario</w:t>
-      </w:r>
-      <w:proofErr w:type="spellEnd"/>
-      <w:r>
-        <w:rPr>
-          <w:b/>
-          <w:bCs/>
-        </w:rPr>
-        <w:t xml:space="preserve"> </w:t>
-      </w:r>
-      <w:proofErr w:type="spellStart"/>
-      <w:r>
-        <w:rPr>
-          <w:b/>
-          <w:bCs/>
-        </w:rPr>
-        <w:t>básico</w:t>
-      </w:r>
-      <w:proofErr w:type="spellEnd"/>
+      <w:r>
+        <w:rPr>
+          <w:b/>
+          <w:bCs/>
+        </w:rPr>
+        <w:t>Formulario básico</w:t>
+      </w:r>
       <w:r>
         <w:t>:</w:t>
       </w:r>
@@ -452,21 +359,12 @@
           <w:numId w:val="1"/>
         </w:numPr>
       </w:pPr>
-      <w:proofErr w:type="spellStart"/>
-      <w:r>
-        <w:rPr>
-          <w:b/>
-          <w:bCs/>
-        </w:rPr>
-        <w:t>Registro</w:t>
-      </w:r>
-      <w:proofErr w:type="spellEnd"/>
-      <w:r>
-        <w:rPr>
-          <w:b/>
-          <w:bCs/>
-        </w:rPr>
-        <w:t xml:space="preserve"> facial</w:t>
+      <w:r>
+        <w:rPr>
+          <w:b/>
+          <w:bCs/>
+        </w:rPr>
+        <w:t>Registro facial</w:t>
       </w:r>
       <w:r>
         <w:t>:</w:t>
@@ -530,31 +428,13 @@
           <w:bCs/>
         </w:rPr>
       </w:pPr>
-      <w:proofErr w:type="spellStart"/>
-      <w:r>
-        <w:rPr>
-          <w:b/>
-          <w:bCs/>
-        </w:rPr>
-        <w:t>Inicio</w:t>
-      </w:r>
-      <w:proofErr w:type="spellEnd"/>
-      <w:r>
-        <w:rPr>
-          <w:b/>
-          <w:bCs/>
-        </w:rPr>
-        <w:t xml:space="preserve"> de </w:t>
-      </w:r>
-      <w:proofErr w:type="spellStart"/>
-      <w:r>
-        <w:rPr>
-          <w:b/>
-          <w:bCs/>
-        </w:rPr>
-        <w:t>Sesión</w:t>
-      </w:r>
-      <w:proofErr w:type="spellEnd"/>
+      <w:r>
+        <w:rPr>
+          <w:b/>
+          <w:bCs/>
+        </w:rPr>
+        <w:t>Inicio de Sesión</w:t>
+      </w:r>
     </w:p>
     <w:p>
       <w:pPr>
@@ -563,31 +443,13 @@
           <w:numId w:val="2"/>
         </w:numPr>
       </w:pPr>
-      <w:proofErr w:type="spellStart"/>
-      <w:r>
-        <w:rPr>
-          <w:b/>
-          <w:bCs/>
-        </w:rPr>
-        <w:t>Método</w:t>
-      </w:r>
-      <w:proofErr w:type="spellEnd"/>
-      <w:r>
-        <w:rPr>
-          <w:b/>
-          <w:bCs/>
-        </w:rPr>
-        <w:t xml:space="preserve"> </w:t>
-      </w:r>
-      <w:proofErr w:type="spellStart"/>
-      <w:r>
-        <w:rPr>
-          <w:b/>
-          <w:bCs/>
-        </w:rPr>
-        <w:t>tradicional</w:t>
-      </w:r>
-      <w:proofErr w:type="spellEnd"/>
+      <w:r>
+        <w:rPr>
+          <w:b/>
+          <w:bCs/>
+        </w:rPr>
+        <w:t>Método tradicional</w:t>
+      </w:r>
       <w:r>
         <w:t>:</w:t>
       </w:r>
@@ -616,21 +478,12 @@
           <w:numId w:val="2"/>
         </w:numPr>
       </w:pPr>
-      <w:proofErr w:type="spellStart"/>
-      <w:r>
-        <w:rPr>
-          <w:b/>
-          <w:bCs/>
-        </w:rPr>
-        <w:t>Reconocimiento</w:t>
-      </w:r>
-      <w:proofErr w:type="spellEnd"/>
-      <w:r>
-        <w:rPr>
-          <w:b/>
-          <w:bCs/>
-        </w:rPr>
-        <w:t xml:space="preserve"> facial</w:t>
+      <w:r>
+        <w:rPr>
+          <w:b/>
+          <w:bCs/>
+        </w:rPr>
+        <w:t>Reconocimiento facial</w:t>
       </w:r>
       <w:r>
         <w:t>:</w:t>
@@ -807,21 +660,7 @@
         <w:rPr>
           <w:lang w:val="es-SV"/>
         </w:rPr>
-        <w:t xml:space="preserve">: Inicia </w:t>
-      </w:r>
-      <w:proofErr w:type="gramStart"/>
-      <w:r>
-        <w:rPr>
-          <w:lang w:val="es-SV"/>
-        </w:rPr>
-        <w:t>un test</w:t>
-      </w:r>
-      <w:proofErr w:type="gramEnd"/>
-      <w:r>
-        <w:rPr>
-          <w:lang w:val="es-SV"/>
-        </w:rPr>
-        <w:t xml:space="preserve"> personalizado.</w:t>
+        <w:t>: Inicia un test personalizado.</w:t>
       </w:r>
     </w:p>
     <w:p>
@@ -846,21 +685,7 @@
         <w:rPr>
           <w:lang w:val="es-SV"/>
         </w:rPr>
-        <w:t>: Escribe una etiqueta (</w:t>
-      </w:r>
-      <w:proofErr w:type="spellStart"/>
-      <w:r>
-        <w:rPr>
-          <w:lang w:val="es-SV"/>
-        </w:rPr>
-        <w:t>ej</w:t>
-      </w:r>
-      <w:proofErr w:type="spellEnd"/>
-      <w:r>
-        <w:rPr>
-          <w:lang w:val="es-SV"/>
-        </w:rPr>
-        <w:t>: "escultura") o haz clic en el ícono de micrófono para usar comandos de voz.</w:t>
+        <w:t>: Escribe una etiqueta (ej: "escultura") o haz clic en el ícono de micrófono para usar comandos de voz.</w:t>
       </w:r>
     </w:p>
     <w:p>
@@ -1003,23 +828,7 @@
         </w:numPr>
       </w:pPr>
       <w:r>
-        <w:t xml:space="preserve">Di </w:t>
-      </w:r>
-      <w:proofErr w:type="spellStart"/>
-      <w:r>
-        <w:t>comandos</w:t>
-      </w:r>
-      <w:proofErr w:type="spellEnd"/>
-      <w:r>
-        <w:t xml:space="preserve"> </w:t>
-      </w:r>
-      <w:proofErr w:type="spellStart"/>
-      <w:r>
-        <w:t>como</w:t>
-      </w:r>
-      <w:proofErr w:type="spellEnd"/>
-      <w:r>
-        <w:t>:</w:t>
+        <w:t>Di comandos como:</w:t>
       </w:r>
     </w:p>
     <w:p>
@@ -1140,34 +949,42 @@
           <w:i/>
           <w:iCs/>
         </w:rPr>
-        <w:t>"</w:t>
-      </w:r>
-      <w:proofErr w:type="spellStart"/>
+        <w:t>"Cuestionario"</w:t>
+      </w:r>
+      <w:r>
+        <w:t>: Inicia un test.</w:t>
+      </w:r>
+    </w:p>
+    <w:p>
+      <w:pPr>
+        <w:numPr>
+          <w:ilvl w:val="1"/>
+          <w:numId w:val="4"/>
+        </w:numPr>
+      </w:pPr>
       <w:r>
         <w:rPr>
           <w:i/>
           <w:iCs/>
         </w:rPr>
-        <w:t>Cuestionario</w:t>
-      </w:r>
-      <w:proofErr w:type="spellEnd"/>
+        <w:t>"</w:t>
+      </w:r>
       <w:r>
         <w:rPr>
           <w:i/>
           <w:iCs/>
         </w:rPr>
+        <w:t>Desactivar</w:t>
+      </w:r>
+      <w:r>
+        <w:rPr>
+          <w:i/>
+          <w:iCs/>
+        </w:rPr>
         <w:t>"</w:t>
       </w:r>
       <w:r>
-        <w:t xml:space="preserve">: </w:t>
-      </w:r>
-      <w:proofErr w:type="spellStart"/>
-      <w:r>
-        <w:t>Inicia</w:t>
-      </w:r>
-      <w:proofErr w:type="spellEnd"/>
-      <w:r>
-        <w:t xml:space="preserve"> un test.</w:t>
+        <w:t>: Desactiva el asistente.</w:t>
       </w:r>
     </w:p>
     <w:p>
@@ -1176,72 +993,14 @@
           <w:ilvl w:val="1"/>
           <w:numId w:val="4"/>
         </w:numPr>
+        <w:rPr>
+          <w:lang w:val="es-SV"/>
+        </w:rPr>
       </w:pPr>
       <w:r>
         <w:rPr>
           <w:i/>
           <w:iCs/>
-        </w:rPr>
-        <w:t>"</w:t>
-      </w:r>
-      <w:proofErr w:type="spellStart"/>
-      <w:r>
-        <w:rPr>
-          <w:i/>
-          <w:iCs/>
-        </w:rPr>
-        <w:t>Desactivar</w:t>
-      </w:r>
-      <w:proofErr w:type="spellEnd"/>
-      <w:r>
-        <w:rPr>
-          <w:i/>
-          <w:iCs/>
-        </w:rPr>
-        <w:t>"</w:t>
-      </w:r>
-      <w:r>
-        <w:t xml:space="preserve">: </w:t>
-      </w:r>
-      <w:proofErr w:type="spellStart"/>
-      <w:r>
-        <w:t>Desactiva</w:t>
-      </w:r>
-      <w:proofErr w:type="spellEnd"/>
-      <w:r>
-        <w:t xml:space="preserve"> </w:t>
-      </w:r>
-      <w:proofErr w:type="spellStart"/>
-      <w:r>
-        <w:t>el</w:t>
-      </w:r>
-      <w:proofErr w:type="spellEnd"/>
-      <w:r>
-        <w:t xml:space="preserve"> </w:t>
-      </w:r>
-      <w:proofErr w:type="spellStart"/>
-      <w:r>
-        <w:t>asistente</w:t>
-      </w:r>
-      <w:proofErr w:type="spellEnd"/>
-      <w:r>
-        <w:t>.</w:t>
-      </w:r>
-    </w:p>
-    <w:p>
-      <w:pPr>
-        <w:numPr>
-          <w:ilvl w:val="1"/>
-          <w:numId w:val="4"/>
-        </w:numPr>
-        <w:rPr>
-          <w:lang w:val="es-SV"/>
-        </w:rPr>
-      </w:pPr>
-      <w:r>
-        <w:rPr>
-          <w:i/>
-          <w:iCs/>
           <w:lang w:val="es-SV"/>
         </w:rPr>
         <w:t>“Favoritos”</w:t>
@@ -1250,35 +1009,7 @@
         <w:rPr>
           <w:lang w:val="es-SV"/>
         </w:rPr>
-        <w:t xml:space="preserve">: Para </w:t>
-      </w:r>
-      <w:proofErr w:type="spellStart"/>
-      <w:r>
-        <w:rPr>
-          <w:lang w:val="es-SV"/>
-        </w:rPr>
-        <w:t>vert</w:t>
-      </w:r>
-      <w:proofErr w:type="spellEnd"/>
-      <w:r>
-        <w:rPr>
-          <w:lang w:val="es-SV"/>
-        </w:rPr>
-        <w:t xml:space="preserve"> </w:t>
-      </w:r>
-      <w:proofErr w:type="spellStart"/>
-      <w:r>
-        <w:rPr>
-          <w:lang w:val="es-SV"/>
-        </w:rPr>
-        <w:t>us</w:t>
-      </w:r>
-      <w:proofErr w:type="spellEnd"/>
-      <w:r>
-        <w:rPr>
-          <w:lang w:val="es-SV"/>
-        </w:rPr>
-        <w:t xml:space="preserve"> o</w:t>
+        <w:t>: Para vert us o</w:t>
       </w:r>
       <w:r>
         <w:rPr>
@@ -1483,7 +1214,6 @@
           <w:numId w:val="5"/>
         </w:numPr>
       </w:pPr>
-      <w:proofErr w:type="spellStart"/>
       <w:r>
         <w:rPr>
           <w:b/>
@@ -1491,7 +1221,6 @@
         </w:rPr>
         <w:t>Interactúa</w:t>
       </w:r>
-      <w:proofErr w:type="spellEnd"/>
       <w:r>
         <w:t>:</w:t>
       </w:r>
@@ -1575,10 +1304,120 @@
           <w14:ligatures w14:val="none"/>
         </w:rPr>
         <w:lastRenderedPageBreak/>
-        <w:t xml:space="preserve">6. </w:t>
-      </w:r>
-      <w:proofErr w:type="spellStart"/>
-      <w:r>
+        <w:t>6. Recomendaciones Personalizadas</w:t>
+      </w:r>
+    </w:p>
+    <w:p>
+      <w:pPr>
+        <w:numPr>
+          <w:ilvl w:val="0"/>
+          <w:numId w:val="6"/>
+        </w:numPr>
+        <w:rPr>
+          <w:lang w:val="es-SV"/>
+        </w:rPr>
+      </w:pPr>
+      <w:r>
+        <w:rPr>
+          <w:b/>
+          <w:bCs/>
+          <w:lang w:val="es-SV"/>
+        </w:rPr>
+        <w:t>Obras similares</w:t>
+      </w:r>
+      <w:r>
+        <w:rPr>
+          <w:lang w:val="es-SV"/>
+        </w:rPr>
+        <w:t xml:space="preserve">: </w:t>
+      </w:r>
+      <w:r>
+        <w:rPr>
+          <w:lang w:val="es-SV"/>
+        </w:rPr>
+        <w:t>Te mostrará obras con las mismas características a la que estás visualizando.</w:t>
+      </w:r>
+    </w:p>
+    <w:p>
+      <w:pPr>
+        <w:numPr>
+          <w:ilvl w:val="0"/>
+          <w:numId w:val="6"/>
+        </w:numPr>
+        <w:rPr>
+          <w:lang w:val="es-SV"/>
+        </w:rPr>
+      </w:pPr>
+      <w:r>
+        <w:rPr>
+          <w:b/>
+          <w:bCs/>
+          <w:lang w:val="es-SV"/>
+        </w:rPr>
+        <w:t>Recomendaciones en inicio</w:t>
+      </w:r>
+      <w:r>
+        <w:rPr>
+          <w:lang w:val="es-SV"/>
+        </w:rPr>
+        <w:t xml:space="preserve">: </w:t>
+      </w:r>
+      <w:r>
+        <w:rPr>
+          <w:lang w:val="es-SV"/>
+        </w:rPr>
+        <w:t>Basadas exclusivamente en tus gustos, te mostraremos obras de tu interés para que sigas explorando tus intereses.</w:t>
+      </w:r>
+    </w:p>
+    <w:p>
+      <w:pPr>
+        <w:numPr>
+          <w:ilvl w:val="0"/>
+          <w:numId w:val="6"/>
+        </w:numPr>
+        <w:rPr>
+          <w:lang w:val="es-SV"/>
+        </w:rPr>
+      </w:pPr>
+      <w:r>
+        <w:rPr>
+          <w:b/>
+          <w:bCs/>
+          <w:lang w:val="es-SV"/>
+        </w:rPr>
+        <w:t>Etiquetas populares</w:t>
+      </w:r>
+      <w:r>
+        <w:rPr>
+          <w:lang w:val="es-SV"/>
+        </w:rPr>
+        <w:t>: Explora categorías como "Egipto" o "religioso" desde la página de inicio.</w:t>
+      </w:r>
+    </w:p>
+    <w:p>
+      <w:r>
+        <w:pict w14:anchorId="6C11516E">
+          <v:rect id="_x0000_i1030" style="width:0;height:1.5pt" o:hralign="center" o:hrstd="t" o:hr="t" fillcolor="#a0a0a0" stroked="f"/>
+        </w:pict>
+      </w:r>
+    </w:p>
+    <w:p>
+      <w:pPr>
+        <w:rPr>
+          <w:b/>
+          <w:bCs/>
+        </w:rPr>
+      </w:pPr>
+      <w:r>
+        <w:rPr>
+          <w:b/>
+          <w:bCs/>
+        </w:rPr>
+        <w:br w:type="page"/>
+      </w:r>
+    </w:p>
+    <w:p>
+      <w:pPr>
         <w:rPr>
           <w:rFonts w:eastAsiaTheme="minorEastAsia"/>
           <w:b/>
@@ -1588,9 +1427,7 @@
           <w:szCs w:val="22"/>
           <w14:ligatures w14:val="none"/>
         </w:rPr>
-        <w:t>Recomendaciones</w:t>
-      </w:r>
-      <w:proofErr w:type="spellEnd"/>
+      </w:pPr>
       <w:r>
         <w:rPr>
           <w:rFonts w:eastAsiaTheme="minorEastAsia"/>
@@ -1601,10 +1438,136 @@
           <w:szCs w:val="22"/>
           <w14:ligatures w14:val="none"/>
         </w:rPr>
-        <w:t xml:space="preserve"> </w:t>
-      </w:r>
-      <w:proofErr w:type="spellStart"/>
-      <w:r>
+        <w:lastRenderedPageBreak/>
+        <w:t>7. Cuestionarios Personalizados</w:t>
+      </w:r>
+    </w:p>
+    <w:p>
+      <w:pPr>
+        <w:numPr>
+          <w:ilvl w:val="0"/>
+          <w:numId w:val="7"/>
+        </w:numPr>
+        <w:rPr>
+          <w:lang w:val="es-SV"/>
+        </w:rPr>
+      </w:pPr>
+      <w:r>
+        <w:rPr>
+          <w:b/>
+          <w:bCs/>
+          <w:lang w:val="es-SV"/>
+        </w:rPr>
+        <w:t>Accede</w:t>
+      </w:r>
+      <w:r>
+        <w:rPr>
+          <w:lang w:val="es-SV"/>
+        </w:rPr>
+        <w:t xml:space="preserve"> desde la barra superior o mediante el asistente de voz.</w:t>
+      </w:r>
+    </w:p>
+    <w:p>
+      <w:pPr>
+        <w:numPr>
+          <w:ilvl w:val="0"/>
+          <w:numId w:val="7"/>
+        </w:numPr>
+        <w:rPr>
+          <w:lang w:val="es-SV"/>
+        </w:rPr>
+      </w:pPr>
+      <w:r>
+        <w:rPr>
+          <w:b/>
+          <w:bCs/>
+          <w:lang w:val="es-SV"/>
+        </w:rPr>
+        <w:t>Responde preguntas</w:t>
+      </w:r>
+      <w:r>
+        <w:rPr>
+          <w:lang w:val="es-SV"/>
+        </w:rPr>
+        <w:t xml:space="preserve"> basadas en tus intereses.</w:t>
+      </w:r>
+    </w:p>
+    <w:p>
+      <w:pPr>
+        <w:numPr>
+          <w:ilvl w:val="0"/>
+          <w:numId w:val="7"/>
+        </w:numPr>
+      </w:pPr>
+      <w:r>
+        <w:rPr>
+          <w:b/>
+          <w:bCs/>
+        </w:rPr>
+        <w:t>Resultados</w:t>
+      </w:r>
+      <w:r>
+        <w:t>:</w:t>
+      </w:r>
+    </w:p>
+    <w:p>
+      <w:pPr>
+        <w:numPr>
+          <w:ilvl w:val="1"/>
+          <w:numId w:val="7"/>
+        </w:numPr>
+        <w:rPr>
+          <w:lang w:val="es-SV"/>
+        </w:rPr>
+      </w:pPr>
+      <w:r>
+        <w:rPr>
+          <w:lang w:val="es-SV"/>
+        </w:rPr>
+        <w:t>Recibe una calificación al finalizar.</w:t>
+      </w:r>
+    </w:p>
+    <w:p>
+      <w:pPr>
+        <w:numPr>
+          <w:ilvl w:val="1"/>
+          <w:numId w:val="7"/>
+        </w:numPr>
+        <w:rPr>
+          <w:lang w:val="es-SV"/>
+        </w:rPr>
+      </w:pPr>
+      <w:r>
+        <w:rPr>
+          <w:lang w:val="es-SV"/>
+        </w:rPr>
+        <w:t>Mejora tu puntuación global (visible en tu perfil).</w:t>
+      </w:r>
+    </w:p>
+    <w:p>
+      <w:r>
+        <w:pict w14:anchorId="6F6DE497">
+          <v:rect id="_x0000_i1031" style="width:0;height:1.5pt" o:hralign="center" o:hrstd="t" o:hr="t" fillcolor="#a0a0a0" stroked="f"/>
+        </w:pict>
+      </w:r>
+    </w:p>
+    <w:p>
+      <w:pPr>
+        <w:rPr>
+          <w:b/>
+          <w:bCs/>
+        </w:rPr>
+      </w:pPr>
+      <w:r>
+        <w:rPr>
+          <w:b/>
+          <w:bCs/>
+        </w:rPr>
+        <w:br w:type="page"/>
+      </w:r>
+    </w:p>
+    <w:p>
+      <w:pPr>
         <w:rPr>
           <w:rFonts w:eastAsiaTheme="minorEastAsia"/>
           <w:b/>
@@ -1614,121 +1577,8 @@
           <w:szCs w:val="22"/>
           <w14:ligatures w14:val="none"/>
         </w:rPr>
-        <w:t>Personalizadas</w:t>
-      </w:r>
-      <w:proofErr w:type="spellEnd"/>
-    </w:p>
-    <w:p>
-      <w:pPr>
-        <w:numPr>
-          <w:ilvl w:val="0"/>
-          <w:numId w:val="6"/>
-        </w:numPr>
-        <w:rPr>
-          <w:lang w:val="es-SV"/>
-        </w:rPr>
-      </w:pPr>
-      <w:r>
-        <w:rPr>
-          <w:b/>
-          <w:bCs/>
-          <w:lang w:val="es-SV"/>
-        </w:rPr>
-        <w:t>Obras similares</w:t>
-      </w:r>
-      <w:r>
-        <w:rPr>
-          <w:lang w:val="es-SV"/>
-        </w:rPr>
-        <w:t xml:space="preserve">: </w:t>
-      </w:r>
-      <w:r>
-        <w:rPr>
-          <w:lang w:val="es-SV"/>
-        </w:rPr>
-        <w:t>Te mostrará obras con las mismas características a la que estás visualizando.</w:t>
-      </w:r>
-    </w:p>
-    <w:p>
-      <w:pPr>
-        <w:numPr>
-          <w:ilvl w:val="0"/>
-          <w:numId w:val="6"/>
-        </w:numPr>
-        <w:rPr>
-          <w:lang w:val="es-SV"/>
-        </w:rPr>
-      </w:pPr>
-      <w:r>
-        <w:rPr>
-          <w:b/>
-          <w:bCs/>
-          <w:lang w:val="es-SV"/>
-        </w:rPr>
-        <w:t>Recomendaciones en inicio</w:t>
-      </w:r>
-      <w:r>
-        <w:rPr>
-          <w:lang w:val="es-SV"/>
-        </w:rPr>
-        <w:t xml:space="preserve">: </w:t>
-      </w:r>
-      <w:r>
-        <w:rPr>
-          <w:lang w:val="es-SV"/>
-        </w:rPr>
-        <w:t>Basadas exclusivamente en tus gustos, te mostraremos obras de tu interés para que sigas explorando tus intereses.</w:t>
-      </w:r>
-    </w:p>
-    <w:p>
-      <w:pPr>
-        <w:numPr>
-          <w:ilvl w:val="0"/>
-          <w:numId w:val="6"/>
-        </w:numPr>
-        <w:rPr>
-          <w:lang w:val="es-SV"/>
-        </w:rPr>
-      </w:pPr>
-      <w:r>
-        <w:rPr>
-          <w:b/>
-          <w:bCs/>
-          <w:lang w:val="es-SV"/>
-        </w:rPr>
-        <w:t>Etiquetas populares</w:t>
-      </w:r>
-      <w:r>
-        <w:rPr>
-          <w:lang w:val="es-SV"/>
-        </w:rPr>
-        <w:t>: Explora categorías como "Egipto" o "religioso" desde la página de inicio.</w:t>
-      </w:r>
-    </w:p>
-    <w:p>
-      <w:r>
-        <w:pict w14:anchorId="6C11516E">
-          <v:rect id="_x0000_i1030" style="width:0;height:1.5pt" o:hralign="center" o:hrstd="t" o:hr="t" fillcolor="#a0a0a0" stroked="f"/>
-        </w:pict>
-      </w:r>
-    </w:p>
-    <w:p>
-      <w:pPr>
-        <w:rPr>
-          <w:b/>
-          <w:bCs/>
-        </w:rPr>
-      </w:pPr>
-      <w:r>
-        <w:rPr>
-          <w:b/>
-          <w:bCs/>
-        </w:rPr>
-        <w:br w:type="page"/>
-      </w:r>
-    </w:p>
-    <w:p>
-      <w:pPr>
+      </w:pPr>
+      <w:r>
         <w:rPr>
           <w:rFonts w:eastAsiaTheme="minorEastAsia"/>
           <w:b/>
@@ -1738,8 +1588,182 @@
           <w:szCs w:val="22"/>
           <w14:ligatures w14:val="none"/>
         </w:rPr>
-      </w:pPr>
-      <w:r>
+        <w:lastRenderedPageBreak/>
+        <w:t>8. Gestión de Cuenta</w:t>
+      </w:r>
+    </w:p>
+    <w:p>
+      <w:pPr>
+        <w:numPr>
+          <w:ilvl w:val="0"/>
+          <w:numId w:val="8"/>
+        </w:numPr>
+      </w:pPr>
+      <w:r>
+        <w:rPr>
+          <w:b/>
+          <w:bCs/>
+        </w:rPr>
+        <w:t>Perfil</w:t>
+      </w:r>
+      <w:r>
+        <w:t>:</w:t>
+      </w:r>
+    </w:p>
+    <w:p>
+      <w:pPr>
+        <w:numPr>
+          <w:ilvl w:val="1"/>
+          <w:numId w:val="8"/>
+        </w:numPr>
+        <w:rPr>
+          <w:lang w:val="es-SV"/>
+        </w:rPr>
+      </w:pPr>
+      <w:r>
+        <w:rPr>
+          <w:lang w:val="es-SV"/>
+        </w:rPr>
+        <w:t>Visualiza tu nombre, correo, número de cuestionarios realizados y puntuación.</w:t>
+      </w:r>
+    </w:p>
+    <w:p>
+      <w:pPr>
+        <w:numPr>
+          <w:ilvl w:val="1"/>
+          <w:numId w:val="8"/>
+        </w:numPr>
+        <w:rPr>
+          <w:lang w:val="es-SV"/>
+        </w:rPr>
+      </w:pPr>
+      <w:r>
+        <w:rPr>
+          <w:lang w:val="es-SV"/>
+        </w:rPr>
+        <w:t>Edita tu nombre o correo (si está habilitado).</w:t>
+      </w:r>
+    </w:p>
+    <w:p>
+      <w:pPr>
+        <w:numPr>
+          <w:ilvl w:val="0"/>
+          <w:numId w:val="8"/>
+        </w:numPr>
+      </w:pPr>
+      <w:r>
+        <w:rPr>
+          <w:b/>
+          <w:bCs/>
+        </w:rPr>
+        <w:t>Favoritos</w:t>
+      </w:r>
+      <w:r>
+        <w:t>:</w:t>
+      </w:r>
+    </w:p>
+    <w:p>
+      <w:pPr>
+        <w:numPr>
+          <w:ilvl w:val="1"/>
+          <w:numId w:val="8"/>
+        </w:numPr>
+        <w:rPr>
+          <w:lang w:val="es-SV"/>
+        </w:rPr>
+      </w:pPr>
+      <w:r>
+        <w:rPr>
+          <w:lang w:val="es-SV"/>
+        </w:rPr>
+        <w:t xml:space="preserve">Guarda obras haciendo clic en el corazón (ícono </w:t>
+      </w:r>
+      <w:r>
+        <w:rPr>
+          <w:rFonts w:ascii="Segoe UI Symbol" w:hAnsi="Segoe UI Symbol" w:cs="Segoe UI Symbol"/>
+          <w:lang w:val="es-SV"/>
+        </w:rPr>
+        <w:t>♥</w:t>
+      </w:r>
+      <w:r>
+        <w:rPr>
+          <w:lang w:val="es-SV"/>
+        </w:rPr>
+        <w:t>).</w:t>
+      </w:r>
+    </w:p>
+    <w:p>
+      <w:pPr>
+        <w:numPr>
+          <w:ilvl w:val="0"/>
+          <w:numId w:val="8"/>
+        </w:numPr>
+      </w:pPr>
+      <w:r>
+        <w:rPr>
+          <w:b/>
+          <w:bCs/>
+        </w:rPr>
+        <w:t>Cerrar sesión</w:t>
+      </w:r>
+      <w:r>
+        <w:t>:</w:t>
+      </w:r>
+    </w:p>
+    <w:p>
+      <w:pPr>
+        <w:numPr>
+          <w:ilvl w:val="1"/>
+          <w:numId w:val="8"/>
+        </w:numPr>
+        <w:rPr>
+          <w:lang w:val="es-SV"/>
+        </w:rPr>
+      </w:pPr>
+      <w:r>
+        <w:rPr>
+          <w:lang w:val="es-SV"/>
+        </w:rPr>
+        <w:t>Haz clic en el ícono de salida (</w:t>
+      </w:r>
+      <w:r>
+        <w:rPr>
+          <w:rFonts w:ascii="Segoe UI Symbol" w:hAnsi="Segoe UI Symbol" w:cs="Segoe UI Symbol"/>
+          <w:lang w:val="es-SV"/>
+        </w:rPr>
+        <w:t>➔</w:t>
+      </w:r>
+      <w:r>
+        <w:rPr>
+          <w:lang w:val="es-SV"/>
+        </w:rPr>
+        <w:t>) en la barra superior.</w:t>
+      </w:r>
+    </w:p>
+    <w:p>
+      <w:r>
+        <w:pict w14:anchorId="65E769F7">
+          <v:rect id="_x0000_i1032" style="width:0;height:1.5pt" o:hralign="center" o:hrstd="t" o:hr="t" fillcolor="#a0a0a0" stroked="f"/>
+        </w:pict>
+      </w:r>
+    </w:p>
+    <w:p>
+      <w:pPr>
+        <w:rPr>
+          <w:b/>
+          <w:bCs/>
+        </w:rPr>
+      </w:pPr>
+      <w:r>
+        <w:rPr>
+          <w:b/>
+          <w:bCs/>
+        </w:rPr>
+        <w:br w:type="page"/>
+      </w:r>
+    </w:p>
+    <w:p>
+      <w:pPr>
         <w:rPr>
           <w:rFonts w:eastAsiaTheme="minorEastAsia"/>
           <w:b/>
@@ -1749,10 +1773,7 @@
           <w:szCs w:val="22"/>
           <w14:ligatures w14:val="none"/>
         </w:rPr>
-        <w:lastRenderedPageBreak/>
-        <w:t xml:space="preserve">7. </w:t>
-      </w:r>
-      <w:proofErr w:type="spellStart"/>
+      </w:pPr>
       <w:r>
         <w:rPr>
           <w:rFonts w:eastAsiaTheme="minorEastAsia"/>
@@ -1763,10 +1784,154 @@
           <w:szCs w:val="22"/>
           <w14:ligatures w14:val="none"/>
         </w:rPr>
-        <w:t>Cuestionarios</w:t>
-      </w:r>
-      <w:proofErr w:type="spellEnd"/>
-      <w:r>
+        <w:lastRenderedPageBreak/>
+        <w:t>9. Solución de Problemas</w:t>
+      </w:r>
+    </w:p>
+    <w:p>
+      <w:pPr>
+        <w:numPr>
+          <w:ilvl w:val="0"/>
+          <w:numId w:val="9"/>
+        </w:numPr>
+      </w:pPr>
+      <w:r>
+        <w:rPr>
+          <w:b/>
+          <w:bCs/>
+        </w:rPr>
+        <w:t>Error de reconocimiento facial</w:t>
+      </w:r>
+      <w:r>
+        <w:t>:</w:t>
+      </w:r>
+    </w:p>
+    <w:p>
+      <w:pPr>
+        <w:numPr>
+          <w:ilvl w:val="1"/>
+          <w:numId w:val="9"/>
+        </w:numPr>
+        <w:rPr>
+          <w:lang w:val="es-SV"/>
+        </w:rPr>
+      </w:pPr>
+      <w:r>
+        <w:rPr>
+          <w:lang w:val="es-SV"/>
+        </w:rPr>
+        <w:t>Asegúrate de tener buena iluminación.</w:t>
+      </w:r>
+    </w:p>
+    <w:p>
+      <w:pPr>
+        <w:numPr>
+          <w:ilvl w:val="1"/>
+          <w:numId w:val="9"/>
+        </w:numPr>
+        <w:rPr>
+          <w:lang w:val="es-SV"/>
+        </w:rPr>
+      </w:pPr>
+      <w:r>
+        <w:rPr>
+          <w:lang w:val="es-SV"/>
+        </w:rPr>
+        <w:t>Re-registra tu rostro desde tu perfil.</w:t>
+      </w:r>
+    </w:p>
+    <w:p>
+      <w:pPr>
+        <w:numPr>
+          <w:ilvl w:val="0"/>
+          <w:numId w:val="9"/>
+        </w:numPr>
+        <w:rPr>
+          <w:lang w:val="es-SV"/>
+        </w:rPr>
+      </w:pPr>
+      <w:r>
+        <w:rPr>
+          <w:b/>
+          <w:bCs/>
+          <w:lang w:val="es-SV"/>
+        </w:rPr>
+        <w:t>Asistente de voz no responde</w:t>
+      </w:r>
+      <w:r>
+        <w:rPr>
+          <w:lang w:val="es-SV"/>
+        </w:rPr>
+        <w:t>:</w:t>
+      </w:r>
+    </w:p>
+    <w:p>
+      <w:pPr>
+        <w:numPr>
+          <w:ilvl w:val="1"/>
+          <w:numId w:val="9"/>
+        </w:numPr>
+        <w:rPr>
+          <w:lang w:val="es-SV"/>
+        </w:rPr>
+      </w:pPr>
+      <w:r>
+        <w:rPr>
+          <w:lang w:val="es-SV"/>
+        </w:rPr>
+        <w:t>Verifica que el micrófono esté habilitado en tu navegador.</w:t>
+      </w:r>
+    </w:p>
+    <w:p>
+      <w:pPr>
+        <w:numPr>
+          <w:ilvl w:val="0"/>
+          <w:numId w:val="9"/>
+        </w:numPr>
+      </w:pPr>
+      <w:r>
+        <w:rPr>
+          <w:b/>
+          <w:bCs/>
+        </w:rPr>
+        <w:t>Problemas con AR</w:t>
+      </w:r>
+      <w:r>
+        <w:t>:</w:t>
+      </w:r>
+    </w:p>
+    <w:p>
+      <w:pPr>
+        <w:numPr>
+          <w:ilvl w:val="1"/>
+          <w:numId w:val="9"/>
+        </w:numPr>
+        <w:rPr>
+          <w:lang w:val="es-SV"/>
+        </w:rPr>
+      </w:pPr>
+      <w:r>
+        <w:rPr>
+          <w:lang w:val="es-SV"/>
+        </w:rPr>
+        <w:t>Usa un dispositivo compatible con WebGL y actualiza tu navegador.</w:t>
+      </w:r>
+    </w:p>
+    <w:p>
+      <w:pPr>
+        <w:rPr>
+          <w:lang w:val="es-SV"/>
+        </w:rPr>
+      </w:pPr>
+      <w:r>
+        <w:rPr>
+          <w:lang w:val="es-SV"/>
+        </w:rPr>
+        <w:br w:type="page"/>
+      </w:r>
+    </w:p>
+    <w:p>
+      <w:pPr>
         <w:rPr>
           <w:rFonts w:eastAsiaTheme="minorEastAsia"/>
           <w:b/>
@@ -1774,139 +1939,11 @@
           <w:kern w:val="0"/>
           <w:sz w:val="28"/>
           <w:szCs w:val="22"/>
+          <w:lang w:val="es-SV"/>
           <w14:ligatures w14:val="none"/>
         </w:rPr>
-        <w:t xml:space="preserve"> Personalizados</w:t>
-      </w:r>
-    </w:p>
-    <w:p>
-      <w:pPr>
-        <w:numPr>
-          <w:ilvl w:val="0"/>
-          <w:numId w:val="7"/>
-        </w:numPr>
-        <w:rPr>
-          <w:lang w:val="es-SV"/>
-        </w:rPr>
-      </w:pPr>
-      <w:r>
-        <w:rPr>
-          <w:b/>
-          <w:bCs/>
-          <w:lang w:val="es-SV"/>
-        </w:rPr>
-        <w:t>Accede</w:t>
-      </w:r>
-      <w:r>
-        <w:rPr>
-          <w:lang w:val="es-SV"/>
-        </w:rPr>
-        <w:t xml:space="preserve"> desde la barra superior o mediante el asistente de voz.</w:t>
-      </w:r>
-    </w:p>
-    <w:p>
-      <w:pPr>
-        <w:numPr>
-          <w:ilvl w:val="0"/>
-          <w:numId w:val="7"/>
-        </w:numPr>
-        <w:rPr>
-          <w:lang w:val="es-SV"/>
-        </w:rPr>
-      </w:pPr>
-      <w:r>
-        <w:rPr>
-          <w:b/>
-          <w:bCs/>
-          <w:lang w:val="es-SV"/>
-        </w:rPr>
-        <w:t>Responde preguntas</w:t>
-      </w:r>
-      <w:r>
-        <w:rPr>
-          <w:lang w:val="es-SV"/>
-        </w:rPr>
-        <w:t xml:space="preserve"> basadas en tus intereses.</w:t>
-      </w:r>
-    </w:p>
-    <w:p>
-      <w:pPr>
-        <w:numPr>
-          <w:ilvl w:val="0"/>
-          <w:numId w:val="7"/>
-        </w:numPr>
-      </w:pPr>
-      <w:proofErr w:type="spellStart"/>
-      <w:r>
-        <w:rPr>
-          <w:b/>
-          <w:bCs/>
-        </w:rPr>
-        <w:t>Resultados</w:t>
-      </w:r>
-      <w:proofErr w:type="spellEnd"/>
-      <w:r>
-        <w:t>:</w:t>
-      </w:r>
-    </w:p>
-    <w:p>
-      <w:pPr>
-        <w:numPr>
-          <w:ilvl w:val="1"/>
-          <w:numId w:val="7"/>
-        </w:numPr>
-        <w:rPr>
-          <w:lang w:val="es-SV"/>
-        </w:rPr>
-      </w:pPr>
-      <w:r>
-        <w:rPr>
-          <w:lang w:val="es-SV"/>
-        </w:rPr>
-        <w:t>Recibe una calificación al finalizar.</w:t>
-      </w:r>
-    </w:p>
-    <w:p>
-      <w:pPr>
-        <w:numPr>
-          <w:ilvl w:val="1"/>
-          <w:numId w:val="7"/>
-        </w:numPr>
-        <w:rPr>
-          <w:lang w:val="es-SV"/>
-        </w:rPr>
-      </w:pPr>
-      <w:r>
-        <w:rPr>
-          <w:lang w:val="es-SV"/>
-        </w:rPr>
-        <w:t>Mejora tu puntuación global (visible en tu perfil).</w:t>
-      </w:r>
-    </w:p>
-    <w:p>
-      <w:r>
-        <w:pict w14:anchorId="6F6DE497">
-          <v:rect id="_x0000_i1031" style="width:0;height:1.5pt" o:hralign="center" o:hrstd="t" o:hr="t" fillcolor="#a0a0a0" stroked="f"/>
-        </w:pict>
-      </w:r>
-    </w:p>
-    <w:p>
-      <w:pPr>
-        <w:rPr>
-          <w:b/>
-          <w:bCs/>
-        </w:rPr>
-      </w:pPr>
-      <w:r>
-        <w:rPr>
-          <w:b/>
-          <w:bCs/>
-        </w:rPr>
-        <w:br w:type="page"/>
-      </w:r>
-    </w:p>
-    <w:p>
-      <w:pPr>
+      </w:pPr>
+      <w:r>
         <w:rPr>
           <w:rFonts w:eastAsiaTheme="minorEastAsia"/>
           <w:b/>
@@ -1914,537 +1951,12 @@
           <w:kern w:val="0"/>
           <w:sz w:val="28"/>
           <w:szCs w:val="22"/>
-          <w14:ligatures w14:val="none"/>
-        </w:rPr>
-      </w:pPr>
-      <w:r>
-        <w:rPr>
-          <w:rFonts w:eastAsiaTheme="minorEastAsia"/>
-          <w:b/>
-          <w:color w:val="DC3545"/>
-          <w:kern w:val="0"/>
-          <w:sz w:val="28"/>
-          <w:szCs w:val="22"/>
-          <w14:ligatures w14:val="none"/>
-        </w:rPr>
-        <w:lastRenderedPageBreak/>
-        <w:t xml:space="preserve">8. </w:t>
-      </w:r>
-      <w:proofErr w:type="spellStart"/>
-      <w:r>
-        <w:rPr>
-          <w:rFonts w:eastAsiaTheme="minorEastAsia"/>
-          <w:b/>
-          <w:color w:val="DC3545"/>
-          <w:kern w:val="0"/>
-          <w:sz w:val="28"/>
-          <w:szCs w:val="22"/>
-          <w14:ligatures w14:val="none"/>
-        </w:rPr>
-        <w:t>Gestión</w:t>
-      </w:r>
-      <w:proofErr w:type="spellEnd"/>
-      <w:r>
-        <w:rPr>
-          <w:rFonts w:eastAsiaTheme="minorEastAsia"/>
-          <w:b/>
-          <w:color w:val="DC3545"/>
-          <w:kern w:val="0"/>
-          <w:sz w:val="28"/>
-          <w:szCs w:val="22"/>
-          <w14:ligatures w14:val="none"/>
-        </w:rPr>
-        <w:t xml:space="preserve"> de </w:t>
-      </w:r>
-      <w:proofErr w:type="spellStart"/>
-      <w:r>
-        <w:rPr>
-          <w:rFonts w:eastAsiaTheme="minorEastAsia"/>
-          <w:b/>
-          <w:color w:val="DC3545"/>
-          <w:kern w:val="0"/>
-          <w:sz w:val="28"/>
-          <w:szCs w:val="22"/>
-          <w14:ligatures w14:val="none"/>
-        </w:rPr>
-        <w:t>Cuenta</w:t>
-      </w:r>
-      <w:proofErr w:type="spellEnd"/>
-    </w:p>
-    <w:p>
-      <w:pPr>
-        <w:numPr>
-          <w:ilvl w:val="0"/>
-          <w:numId w:val="8"/>
-        </w:numPr>
-      </w:pPr>
-      <w:proofErr w:type="spellStart"/>
-      <w:r>
-        <w:rPr>
-          <w:b/>
-          <w:bCs/>
-        </w:rPr>
-        <w:t>Perfil</w:t>
-      </w:r>
-      <w:proofErr w:type="spellEnd"/>
-      <w:r>
-        <w:t>:</w:t>
-      </w:r>
-    </w:p>
-    <w:p>
-      <w:pPr>
-        <w:numPr>
-          <w:ilvl w:val="1"/>
-          <w:numId w:val="8"/>
-        </w:numPr>
-        <w:rPr>
-          <w:lang w:val="es-SV"/>
-        </w:rPr>
-      </w:pPr>
-      <w:r>
-        <w:rPr>
-          <w:lang w:val="es-SV"/>
-        </w:rPr>
-        <w:t>Visualiza tu nombre, correo, número de cuestionarios realizados y puntuación.</w:t>
-      </w:r>
-    </w:p>
-    <w:p>
-      <w:pPr>
-        <w:numPr>
-          <w:ilvl w:val="1"/>
-          <w:numId w:val="8"/>
-        </w:numPr>
-        <w:rPr>
-          <w:lang w:val="es-SV"/>
-        </w:rPr>
-      </w:pPr>
-      <w:r>
-        <w:rPr>
-          <w:lang w:val="es-SV"/>
-        </w:rPr>
-        <w:t>Edita tu nombre o correo (si está habilitado).</w:t>
-      </w:r>
-    </w:p>
-    <w:p>
-      <w:pPr>
-        <w:numPr>
-          <w:ilvl w:val="0"/>
-          <w:numId w:val="8"/>
-        </w:numPr>
-      </w:pPr>
-      <w:proofErr w:type="spellStart"/>
-      <w:r>
-        <w:rPr>
-          <w:b/>
-          <w:bCs/>
-        </w:rPr>
-        <w:t>Favoritos</w:t>
-      </w:r>
-      <w:proofErr w:type="spellEnd"/>
-      <w:r>
-        <w:t>:</w:t>
-      </w:r>
-    </w:p>
-    <w:p>
-      <w:pPr>
-        <w:numPr>
-          <w:ilvl w:val="1"/>
-          <w:numId w:val="8"/>
-        </w:numPr>
-        <w:rPr>
-          <w:lang w:val="es-SV"/>
-        </w:rPr>
-      </w:pPr>
-      <w:r>
-        <w:rPr>
-          <w:lang w:val="es-SV"/>
-        </w:rPr>
-        <w:t xml:space="preserve">Guarda obras haciendo clic en el corazón (ícono </w:t>
-      </w:r>
-      <w:r>
-        <w:rPr>
-          <w:rFonts w:ascii="Segoe UI Symbol" w:hAnsi="Segoe UI Symbol" w:cs="Segoe UI Symbol"/>
-          <w:lang w:val="es-SV"/>
-        </w:rPr>
-        <w:t>♥</w:t>
-      </w:r>
-      <w:r>
-        <w:rPr>
-          <w:lang w:val="es-SV"/>
-        </w:rPr>
-        <w:t>).</w:t>
-      </w:r>
-    </w:p>
-    <w:p>
-      <w:pPr>
-        <w:numPr>
-          <w:ilvl w:val="0"/>
-          <w:numId w:val="8"/>
-        </w:numPr>
-      </w:pPr>
-      <w:proofErr w:type="spellStart"/>
-      <w:r>
-        <w:rPr>
-          <w:b/>
-          <w:bCs/>
-        </w:rPr>
-        <w:t>Cerrar</w:t>
-      </w:r>
-      <w:proofErr w:type="spellEnd"/>
-      <w:r>
-        <w:rPr>
-          <w:b/>
-          <w:bCs/>
-        </w:rPr>
-        <w:t xml:space="preserve"> </w:t>
-      </w:r>
-      <w:proofErr w:type="spellStart"/>
-      <w:r>
-        <w:rPr>
-          <w:b/>
-          <w:bCs/>
-        </w:rPr>
-        <w:t>sesión</w:t>
-      </w:r>
-      <w:proofErr w:type="spellEnd"/>
-      <w:r>
-        <w:t>:</w:t>
-      </w:r>
-    </w:p>
-    <w:p>
-      <w:pPr>
-        <w:numPr>
-          <w:ilvl w:val="1"/>
-          <w:numId w:val="8"/>
-        </w:numPr>
-        <w:rPr>
-          <w:lang w:val="es-SV"/>
-        </w:rPr>
-      </w:pPr>
-      <w:r>
-        <w:rPr>
-          <w:lang w:val="es-SV"/>
-        </w:rPr>
-        <w:t>Haz clic en el ícono de salida (</w:t>
-      </w:r>
-      <w:r>
-        <w:rPr>
-          <w:rFonts w:ascii="Segoe UI Symbol" w:hAnsi="Segoe UI Symbol" w:cs="Segoe UI Symbol"/>
-          <w:lang w:val="es-SV"/>
-        </w:rPr>
-        <w:t>➔</w:t>
-      </w:r>
-      <w:r>
-        <w:rPr>
-          <w:lang w:val="es-SV"/>
-        </w:rPr>
-        <w:t>) en la barra superior.</w:t>
-      </w:r>
-    </w:p>
-    <w:p>
-      <w:r>
-        <w:pict w14:anchorId="65E769F7">
-          <v:rect id="_x0000_i1032" style="width:0;height:1.5pt" o:hralign="center" o:hrstd="t" o:hr="t" fillcolor="#a0a0a0" stroked="f"/>
-        </w:pict>
-      </w:r>
-    </w:p>
-    <w:p>
-      <w:pPr>
-        <w:rPr>
-          <w:b/>
-          <w:bCs/>
-        </w:rPr>
-      </w:pPr>
-      <w:r>
-        <w:rPr>
-          <w:b/>
-          <w:bCs/>
-        </w:rPr>
-        <w:br w:type="page"/>
-      </w:r>
-    </w:p>
-    <w:p>
-      <w:pPr>
-        <w:rPr>
-          <w:rFonts w:eastAsiaTheme="minorEastAsia"/>
-          <w:b/>
-          <w:color w:val="DC3545"/>
-          <w:kern w:val="0"/>
-          <w:sz w:val="28"/>
-          <w:szCs w:val="22"/>
-          <w14:ligatures w14:val="none"/>
-        </w:rPr>
-      </w:pPr>
-      <w:r>
-        <w:rPr>
-          <w:rFonts w:eastAsiaTheme="minorEastAsia"/>
-          <w:b/>
-          <w:color w:val="DC3545"/>
-          <w:kern w:val="0"/>
-          <w:sz w:val="28"/>
-          <w:szCs w:val="22"/>
-          <w14:ligatures w14:val="none"/>
-        </w:rPr>
-        <w:lastRenderedPageBreak/>
-        <w:t xml:space="preserve">9. </w:t>
-      </w:r>
-      <w:proofErr w:type="spellStart"/>
-      <w:r>
-        <w:rPr>
-          <w:rFonts w:eastAsiaTheme="minorEastAsia"/>
-          <w:b/>
-          <w:color w:val="DC3545"/>
-          <w:kern w:val="0"/>
-          <w:sz w:val="28"/>
-          <w:szCs w:val="22"/>
-          <w14:ligatures w14:val="none"/>
-        </w:rPr>
-        <w:t>Solución</w:t>
-      </w:r>
-      <w:proofErr w:type="spellEnd"/>
-      <w:r>
-        <w:rPr>
-          <w:rFonts w:eastAsiaTheme="minorEastAsia"/>
-          <w:b/>
-          <w:color w:val="DC3545"/>
-          <w:kern w:val="0"/>
-          <w:sz w:val="28"/>
-          <w:szCs w:val="22"/>
-          <w14:ligatures w14:val="none"/>
-        </w:rPr>
-        <w:t xml:space="preserve"> de </w:t>
-      </w:r>
-      <w:proofErr w:type="spellStart"/>
-      <w:r>
-        <w:rPr>
-          <w:rFonts w:eastAsiaTheme="minorEastAsia"/>
-          <w:b/>
-          <w:color w:val="DC3545"/>
-          <w:kern w:val="0"/>
-          <w:sz w:val="28"/>
-          <w:szCs w:val="22"/>
-          <w14:ligatures w14:val="none"/>
-        </w:rPr>
-        <w:t>Problemas</w:t>
-      </w:r>
-      <w:proofErr w:type="spellEnd"/>
-    </w:p>
-    <w:p>
-      <w:pPr>
-        <w:numPr>
-          <w:ilvl w:val="0"/>
-          <w:numId w:val="9"/>
-        </w:numPr>
-      </w:pPr>
-      <w:r>
-        <w:rPr>
-          <w:b/>
-          <w:bCs/>
-        </w:rPr>
-        <w:t xml:space="preserve">Error de </w:t>
-      </w:r>
-      <w:proofErr w:type="spellStart"/>
-      <w:r>
-        <w:rPr>
-          <w:b/>
-          <w:bCs/>
-        </w:rPr>
-        <w:t>reconocimiento</w:t>
-      </w:r>
-      <w:proofErr w:type="spellEnd"/>
-      <w:r>
-        <w:rPr>
-          <w:b/>
-          <w:bCs/>
-        </w:rPr>
-        <w:t xml:space="preserve"> facial</w:t>
-      </w:r>
-      <w:r>
-        <w:t>:</w:t>
-      </w:r>
-    </w:p>
-    <w:p>
-      <w:pPr>
-        <w:numPr>
-          <w:ilvl w:val="1"/>
-          <w:numId w:val="9"/>
-        </w:numPr>
-        <w:rPr>
-          <w:lang w:val="es-SV"/>
-        </w:rPr>
-      </w:pPr>
-      <w:r>
-        <w:rPr>
-          <w:lang w:val="es-SV"/>
-        </w:rPr>
-        <w:t>Asegúrate de tener buena iluminación.</w:t>
-      </w:r>
-    </w:p>
-    <w:p>
-      <w:pPr>
-        <w:numPr>
-          <w:ilvl w:val="1"/>
-          <w:numId w:val="9"/>
-        </w:numPr>
-        <w:rPr>
-          <w:lang w:val="es-SV"/>
-        </w:rPr>
-      </w:pPr>
-      <w:proofErr w:type="spellStart"/>
-      <w:r>
-        <w:rPr>
-          <w:lang w:val="es-SV"/>
-        </w:rPr>
-        <w:t>Re-registra</w:t>
-      </w:r>
-      <w:proofErr w:type="spellEnd"/>
-      <w:r>
-        <w:rPr>
-          <w:lang w:val="es-SV"/>
-        </w:rPr>
-        <w:t xml:space="preserve"> tu rostro desde tu perfil.</w:t>
-      </w:r>
-    </w:p>
-    <w:p>
-      <w:pPr>
-        <w:numPr>
-          <w:ilvl w:val="0"/>
-          <w:numId w:val="9"/>
-        </w:numPr>
-        <w:rPr>
-          <w:lang w:val="es-SV"/>
-        </w:rPr>
-      </w:pPr>
-      <w:r>
-        <w:rPr>
-          <w:b/>
-          <w:bCs/>
-          <w:lang w:val="es-SV"/>
-        </w:rPr>
-        <w:t>Asistente de voz no responde</w:t>
-      </w:r>
-      <w:r>
-        <w:rPr>
-          <w:lang w:val="es-SV"/>
-        </w:rPr>
-        <w:t>:</w:t>
-      </w:r>
-    </w:p>
-    <w:p>
-      <w:pPr>
-        <w:numPr>
-          <w:ilvl w:val="1"/>
-          <w:numId w:val="9"/>
-        </w:numPr>
-        <w:rPr>
-          <w:lang w:val="es-SV"/>
-        </w:rPr>
-      </w:pPr>
-      <w:r>
-        <w:rPr>
-          <w:lang w:val="es-SV"/>
-        </w:rPr>
-        <w:t>Verifica que el micrófono esté habilitado en tu navegador.</w:t>
-      </w:r>
-    </w:p>
-    <w:p>
-      <w:pPr>
-        <w:numPr>
-          <w:ilvl w:val="0"/>
-          <w:numId w:val="9"/>
-        </w:numPr>
-      </w:pPr>
-      <w:proofErr w:type="spellStart"/>
-      <w:r>
-        <w:rPr>
-          <w:b/>
-          <w:bCs/>
-        </w:rPr>
-        <w:t>Problemas</w:t>
-      </w:r>
-      <w:proofErr w:type="spellEnd"/>
-      <w:r>
-        <w:rPr>
-          <w:b/>
-          <w:bCs/>
-        </w:rPr>
-        <w:t xml:space="preserve"> con AR</w:t>
-      </w:r>
-      <w:r>
-        <w:t>:</w:t>
-      </w:r>
-    </w:p>
-    <w:p>
-      <w:pPr>
-        <w:numPr>
-          <w:ilvl w:val="1"/>
-          <w:numId w:val="9"/>
-        </w:numPr>
-        <w:rPr>
-          <w:lang w:val="es-SV"/>
-        </w:rPr>
-      </w:pPr>
-      <w:r>
-        <w:rPr>
-          <w:lang w:val="es-SV"/>
-        </w:rPr>
-        <w:t xml:space="preserve">Usa un dispositivo compatible con </w:t>
-      </w:r>
-      <w:proofErr w:type="spellStart"/>
-      <w:r>
-        <w:rPr>
-          <w:lang w:val="es-SV"/>
-        </w:rPr>
-        <w:t>WebGL</w:t>
-      </w:r>
-      <w:proofErr w:type="spellEnd"/>
-      <w:r>
-        <w:rPr>
-          <w:lang w:val="es-SV"/>
-        </w:rPr>
-        <w:t xml:space="preserve"> y actualiza tu navegador.</w:t>
-      </w:r>
-    </w:p>
-    <w:p>
-      <w:pPr>
-        <w:rPr>
-          <w:lang w:val="es-SV"/>
-        </w:rPr>
-      </w:pPr>
-      <w:r>
-        <w:rPr>
-          <w:lang w:val="es-SV"/>
-        </w:rPr>
-        <w:br w:type="page"/>
-      </w:r>
-    </w:p>
-    <w:p>
-      <w:pPr>
-        <w:rPr>
-          <w:rFonts w:eastAsiaTheme="minorEastAsia"/>
-          <w:b/>
-          <w:color w:val="DC3545"/>
-          <w:kern w:val="0"/>
-          <w:sz w:val="28"/>
-          <w:szCs w:val="22"/>
-          <w14:ligatures w14:val="none"/>
-        </w:rPr>
-      </w:pPr>
-      <w:proofErr w:type="spellStart"/>
-      <w:r>
-        <w:rPr>
-          <w:rFonts w:eastAsiaTheme="minorEastAsia"/>
-          <w:b/>
-          <w:color w:val="DC3545"/>
-          <w:kern w:val="0"/>
-          <w:sz w:val="28"/>
-          <w:szCs w:val="22"/>
+          <w:lang w:val="es-SV"/>
           <w14:ligatures w14:val="none"/>
         </w:rPr>
         <w:lastRenderedPageBreak/>
         <w:t>Créditos</w:t>
       </w:r>
-      <w:proofErr w:type="spellEnd"/>
     </w:p>
     <w:p>
       <w:pPr>
@@ -2454,6 +1966,7 @@
           <w:color w:val="DC3545"/>
           <w:kern w:val="0"/>
           <w:szCs w:val="20"/>
+          <w:lang w:val="es-SV"/>
           <w14:ligatures w14:val="none"/>
         </w:rPr>
       </w:pPr>
@@ -2464,6 +1977,7 @@
           <w:color w:val="DC3545"/>
           <w:kern w:val="0"/>
           <w:szCs w:val="20"/>
+          <w:lang w:val="es-SV"/>
           <w14:ligatures w14:val="none"/>
         </w:rPr>
         <w:t xml:space="preserve">Autor </w:t>
@@ -2476,6 +1990,7 @@
           <w:bCs/>
           <w:kern w:val="0"/>
           <w:szCs w:val="20"/>
+          <w:lang w:val="es-SV"/>
           <w14:ligatures w14:val="none"/>
         </w:rPr>
       </w:pPr>
@@ -2485,6 +2000,7 @@
           <w:bCs/>
           <w:kern w:val="0"/>
           <w:szCs w:val="20"/>
+          <w:lang w:val="es-SV"/>
           <w14:ligatures w14:val="none"/>
         </w:rPr>
         <w:t>Gabriel Ernesto Tobar Abrego</w:t>
@@ -2501,7 +2017,6 @@
           <w14:ligatures w14:val="none"/>
         </w:rPr>
       </w:pPr>
-      <w:proofErr w:type="spellStart"/>
       <w:r>
         <w:rPr>
           <w:rFonts w:eastAsiaTheme="minorEastAsia"/>
@@ -2513,7 +2028,6 @@
         </w:rPr>
         <w:t>Atribución</w:t>
       </w:r>
-      <w:proofErr w:type="spellEnd"/>
     </w:p>
     <w:p>
       <w:pPr>
@@ -2530,121 +2044,37 @@
         </w:rPr>
         <w:t xml:space="preserve">© The Trustees of the British Museum. </w:t>
       </w:r>
-      <w:proofErr w:type="spellStart"/>
       <w:r>
         <w:rPr>
           <w:b/>
           <w:bCs/>
           <w:szCs w:val="20"/>
         </w:rPr>
-        <w:t>Imagenes</w:t>
-      </w:r>
-      <w:proofErr w:type="spellEnd"/>
+        <w:t>Imagenes y modelos</w:t>
+      </w:r>
       <w:r>
         <w:rPr>
           <w:b/>
           <w:bCs/>
           <w:szCs w:val="20"/>
         </w:rPr>
-        <w:t xml:space="preserve"> y </w:t>
-      </w:r>
-      <w:proofErr w:type="spellStart"/>
+        <w:t xml:space="preserve"> compartid</w:t>
+      </w:r>
       <w:r>
         <w:rPr>
           <w:b/>
           <w:bCs/>
           <w:szCs w:val="20"/>
         </w:rPr>
-        <w:t>modelos</w:t>
-      </w:r>
-      <w:proofErr w:type="spellEnd"/>
+        <w:t>os</w:t>
+      </w:r>
       <w:r>
         <w:rPr>
           <w:b/>
           <w:bCs/>
           <w:szCs w:val="20"/>
         </w:rPr>
-        <w:t xml:space="preserve"> </w:t>
-      </w:r>
-      <w:proofErr w:type="spellStart"/>
-      <w:r>
-        <w:rPr>
-          <w:b/>
-          <w:bCs/>
-          <w:szCs w:val="20"/>
-        </w:rPr>
-        <w:t>compartid</w:t>
-      </w:r>
-      <w:r>
-        <w:rPr>
-          <w:b/>
-          <w:bCs/>
-          <w:szCs w:val="20"/>
-        </w:rPr>
-        <w:t>os</w:t>
-      </w:r>
-      <w:proofErr w:type="spellEnd"/>
-      <w:r>
-        <w:rPr>
-          <w:b/>
-          <w:bCs/>
-          <w:szCs w:val="20"/>
-        </w:rPr>
-        <w:t xml:space="preserve"> bajo la </w:t>
-      </w:r>
-      <w:proofErr w:type="spellStart"/>
-      <w:r>
-        <w:rPr>
-          <w:b/>
-          <w:bCs/>
-          <w:szCs w:val="20"/>
-        </w:rPr>
-        <w:t>licencia</w:t>
-      </w:r>
-      <w:proofErr w:type="spellEnd"/>
-      <w:r>
-        <w:rPr>
-          <w:b/>
-          <w:bCs/>
-          <w:szCs w:val="20"/>
-        </w:rPr>
-        <w:t xml:space="preserve"> Creative Commons Attribution-</w:t>
-      </w:r>
-      <w:proofErr w:type="spellStart"/>
-      <w:r>
-        <w:rPr>
-          <w:b/>
-          <w:bCs/>
-          <w:szCs w:val="20"/>
-        </w:rPr>
-        <w:t>NonCommercial</w:t>
-      </w:r>
-      <w:proofErr w:type="spellEnd"/>
-      <w:r>
-        <w:rPr>
-          <w:b/>
-          <w:bCs/>
-          <w:szCs w:val="20"/>
-        </w:rPr>
-        <w:t>-</w:t>
-      </w:r>
-      <w:proofErr w:type="spellStart"/>
-      <w:r>
-        <w:rPr>
-          <w:b/>
-          <w:bCs/>
-          <w:szCs w:val="20"/>
-        </w:rPr>
-        <w:t>ShareAlike</w:t>
-      </w:r>
-      <w:proofErr w:type="spellEnd"/>
-      <w:r>
-        <w:rPr>
-          <w:b/>
-          <w:bCs/>
-          <w:szCs w:val="20"/>
-        </w:rPr>
-        <w:t xml:space="preserve"> 4.0 International (CC BY-NC-SA 4.0). Fuente:</w:t>
+        <w:t xml:space="preserve"> bajo la licencia Creative Commons Attribution-NonCommercial-ShareAlike 4.0 International (CC BY-NC-SA 4.0). Fuente:</w:t>
       </w:r>
       <w:r>
         <w:rPr>
@@ -4749,6 +4179,7 @@
   <w:style w:type="character" w:default="1" w:styleId="DefaultParagraphFont">
     <w:name w:val="Default Paragraph Font"/>
     <w:uiPriority w:val="1"/>
+    <w:semiHidden/>
     <w:unhideWhenUsed/>
   </w:style>
   <w:style w:type="table" w:default="1" w:styleId="TableNormal">

</xml_diff>

<commit_message>
Se agregaron imagenes al manual de usuario
</commit_message>
<xml_diff>
--- a/static/doc/Manual_Usuario.docx
+++ b/static/doc/Manual_Usuario.docx
@@ -423,16 +423,80 @@
     </w:p>
     <w:p>
       <w:pPr>
-        <w:rPr>
-          <w:b/>
-          <w:bCs/>
-        </w:rPr>
-      </w:pPr>
-      <w:r>
-        <w:rPr>
-          <w:b/>
-          <w:bCs/>
-        </w:rPr>
+        <w:jc w:val="center"/>
+        <w:rPr>
+          <w:lang w:val="es-SV"/>
+        </w:rPr>
+      </w:pPr>
+      <w:r>
+        <w:rPr>
+          <w:lang w:val="es-SV"/>
+        </w:rPr>
+        <w:drawing>
+          <wp:inline distT="0" distB="0" distL="0" distR="0" wp14:anchorId="650F451D" wp14:editId="2101F130">
+            <wp:extent cx="5943600" cy="3123565"/>
+            <wp:effectExtent l="0" t="0" r="0" b="635"/>
+            <wp:docPr id="1928588723" name="Picture 1" descr="A screenshot of a computer&#10;&#10;AI-generated content may be incorrect."/>
+            <wp:cNvGraphicFramePr>
+              <a:graphicFrameLocks xmlns:a="http://schemas.openxmlformats.org/drawingml/2006/main" noChangeAspect="1"/>
+            </wp:cNvGraphicFramePr>
+            <a:graphic xmlns:a="http://schemas.openxmlformats.org/drawingml/2006/main">
+              <a:graphicData uri="http://schemas.openxmlformats.org/drawingml/2006/picture">
+                <pic:pic xmlns:pic="http://schemas.openxmlformats.org/drawingml/2006/picture">
+                  <pic:nvPicPr>
+                    <pic:cNvPr id="1928588723" name="Picture 1" descr="A screenshot of a computer&#10;&#10;AI-generated content may be incorrect."/>
+                    <pic:cNvPicPr/>
+                  </pic:nvPicPr>
+                  <pic:blipFill>
+                    <a:blip r:embed="rId7"/>
+                    <a:stretch>
+                      <a:fillRect/>
+                    </a:stretch>
+                  </pic:blipFill>
+                  <pic:spPr>
+                    <a:xfrm>
+                      <a:off x="0" y="0"/>
+                      <a:ext cx="5943600" cy="3123565"/>
+                    </a:xfrm>
+                    <a:prstGeom prst="rect">
+                      <a:avLst/>
+                    </a:prstGeom>
+                  </pic:spPr>
+                </pic:pic>
+              </a:graphicData>
+            </a:graphic>
+          </wp:inline>
+        </w:drawing>
+      </w:r>
+    </w:p>
+    <w:p>
+      <w:pPr>
+        <w:rPr>
+          <w:b/>
+          <w:bCs/>
+        </w:rPr>
+      </w:pPr>
+      <w:r>
+        <w:rPr>
+          <w:b/>
+          <w:bCs/>
+        </w:rPr>
+        <w:br w:type="page"/>
+      </w:r>
+    </w:p>
+    <w:p>
+      <w:pPr>
+        <w:rPr>
+          <w:b/>
+          <w:bCs/>
+        </w:rPr>
+      </w:pPr>
+      <w:r>
+        <w:rPr>
+          <w:b/>
+          <w:bCs/>
+        </w:rPr>
+        <w:lastRenderedPageBreak/>
         <w:t>Inicio de Sesión</w:t>
       </w:r>
     </w:p>
@@ -544,7 +608,41 @@
           <w:bCs/>
           <w:lang w:val="es-SV"/>
         </w:rPr>
-        <w:br w:type="page"/>
+        <w:drawing>
+          <wp:inline distT="0" distB="0" distL="0" distR="0" wp14:anchorId="0C9AB1F5" wp14:editId="2805EE99">
+            <wp:extent cx="5943600" cy="3103880"/>
+            <wp:effectExtent l="0" t="0" r="0" b="1270"/>
+            <wp:docPr id="1143613981" name="Picture 1" descr="A screenshot of a computer screen&#10;&#10;AI-generated content may be incorrect."/>
+            <wp:cNvGraphicFramePr>
+              <a:graphicFrameLocks xmlns:a="http://schemas.openxmlformats.org/drawingml/2006/main" noChangeAspect="1"/>
+            </wp:cNvGraphicFramePr>
+            <a:graphic xmlns:a="http://schemas.openxmlformats.org/drawingml/2006/main">
+              <a:graphicData uri="http://schemas.openxmlformats.org/drawingml/2006/picture">
+                <pic:pic xmlns:pic="http://schemas.openxmlformats.org/drawingml/2006/picture">
+                  <pic:nvPicPr>
+                    <pic:cNvPr id="1143613981" name="Picture 1" descr="A screenshot of a computer screen&#10;&#10;AI-generated content may be incorrect."/>
+                    <pic:cNvPicPr/>
+                  </pic:nvPicPr>
+                  <pic:blipFill>
+                    <a:blip r:embed="rId8"/>
+                    <a:stretch>
+                      <a:fillRect/>
+                    </a:stretch>
+                  </pic:blipFill>
+                  <pic:spPr>
+                    <a:xfrm>
+                      <a:off x="0" y="0"/>
+                      <a:ext cx="5943600" cy="3103880"/>
+                    </a:xfrm>
+                    <a:prstGeom prst="rect">
+                      <a:avLst/>
+                    </a:prstGeom>
+                  </pic:spPr>
+                </pic:pic>
+              </a:graphicData>
+            </a:graphic>
+          </wp:inline>
+        </w:drawing>
       </w:r>
     </w:p>
     <w:p>
@@ -571,6 +669,33 @@
           <w:lang w:val="es-SV"/>
           <w14:ligatures w14:val="none"/>
         </w:rPr>
+        <w:br w:type="page"/>
+      </w:r>
+    </w:p>
+    <w:p>
+      <w:pPr>
+        <w:rPr>
+          <w:rFonts w:eastAsiaTheme="minorEastAsia"/>
+          <w:b/>
+          <w:color w:val="DC3545"/>
+          <w:kern w:val="0"/>
+          <w:sz w:val="28"/>
+          <w:szCs w:val="22"/>
+          <w:lang w:val="es-SV"/>
+          <w14:ligatures w14:val="none"/>
+        </w:rPr>
+      </w:pPr>
+      <w:r>
+        <w:rPr>
+          <w:rFonts w:eastAsiaTheme="minorEastAsia"/>
+          <w:b/>
+          <w:color w:val="DC3545"/>
+          <w:kern w:val="0"/>
+          <w:sz w:val="28"/>
+          <w:szCs w:val="22"/>
+          <w:lang w:val="es-SV"/>
+          <w14:ligatures w14:val="none"/>
+        </w:rPr>
         <w:lastRenderedPageBreak/>
         <w:t>3. Navegación Principal</w:t>
       </w:r>
@@ -660,7 +785,21 @@
         <w:rPr>
           <w:lang w:val="es-SV"/>
         </w:rPr>
-        <w:t>: Inicia un test personalizado.</w:t>
+        <w:t xml:space="preserve">: Inicia </w:t>
+      </w:r>
+      <w:proofErr w:type="gramStart"/>
+      <w:r>
+        <w:rPr>
+          <w:lang w:val="es-SV"/>
+        </w:rPr>
+        <w:t>un test</w:t>
+      </w:r>
+      <w:proofErr w:type="gramEnd"/>
+      <w:r>
+        <w:rPr>
+          <w:lang w:val="es-SV"/>
+        </w:rPr>
+        <w:t xml:space="preserve"> personalizado.</w:t>
       </w:r>
     </w:p>
     <w:p>
@@ -752,6 +891,638 @@
           <w:bCs/>
         </w:rPr>
       </w:pPr>
+      <w:r>
+        <w:rPr>
+          <w:b/>
+          <w:bCs/>
+        </w:rPr>
+        <w:drawing>
+          <wp:inline distT="0" distB="0" distL="0" distR="0" wp14:anchorId="6F5D27F4" wp14:editId="2BED0512">
+            <wp:extent cx="6435898" cy="442913"/>
+            <wp:effectExtent l="0" t="0" r="3175" b="0"/>
+            <wp:docPr id="1804903976" name="Picture 1"/>
+            <wp:cNvGraphicFramePr>
+              <a:graphicFrameLocks xmlns:a="http://schemas.openxmlformats.org/drawingml/2006/main" noChangeAspect="1"/>
+            </wp:cNvGraphicFramePr>
+            <a:graphic xmlns:a="http://schemas.openxmlformats.org/drawingml/2006/main">
+              <a:graphicData uri="http://schemas.openxmlformats.org/drawingml/2006/picture">
+                <pic:pic xmlns:pic="http://schemas.openxmlformats.org/drawingml/2006/picture">
+                  <pic:nvPicPr>
+                    <pic:cNvPr id="1804903976" name=""/>
+                    <pic:cNvPicPr/>
+                  </pic:nvPicPr>
+                  <pic:blipFill rotWithShape="1">
+                    <a:blip r:embed="rId9"/>
+                    <a:srcRect l="15625" t="1361"/>
+                    <a:stretch/>
+                  </pic:blipFill>
+                  <pic:spPr bwMode="auto">
+                    <a:xfrm>
+                      <a:off x="0" y="0"/>
+                      <a:ext cx="6485309" cy="446313"/>
+                    </a:xfrm>
+                    <a:prstGeom prst="rect">
+                      <a:avLst/>
+                    </a:prstGeom>
+                    <a:ln>
+                      <a:noFill/>
+                    </a:ln>
+                    <a:extLst>
+                      <a:ext uri="{53640926-AAD7-44D8-BBD7-CCE9431645EC}">
+                        <a14:shadowObscured xmlns:a14="http://schemas.microsoft.com/office/drawing/2010/main"/>
+                      </a:ext>
+                    </a:extLst>
+                  </pic:spPr>
+                </pic:pic>
+              </a:graphicData>
+            </a:graphic>
+          </wp:inline>
+        </w:drawing>
+      </w:r>
+    </w:p>
+    <w:p>
+      <w:pPr>
+        <w:rPr>
+          <w:rFonts w:eastAsiaTheme="minorEastAsia"/>
+          <w:b/>
+          <w:color w:val="DC3545"/>
+          <w:kern w:val="0"/>
+          <w:sz w:val="28"/>
+          <w:szCs w:val="22"/>
+          <w:lang w:val="es-SV"/>
+          <w14:ligatures w14:val="none"/>
+        </w:rPr>
+      </w:pPr>
+      <w:r>
+        <w:rPr>
+          <w:rFonts w:eastAsiaTheme="minorEastAsia"/>
+          <w:b/>
+          <w:color w:val="DC3545"/>
+          <w:kern w:val="0"/>
+          <w:sz w:val="28"/>
+          <w:szCs w:val="22"/>
+          <w:lang w:val="es-SV"/>
+          <w14:ligatures w14:val="none"/>
+        </w:rPr>
+        <w:br w:type="page"/>
+      </w:r>
+    </w:p>
+    <w:p>
+      <w:pPr>
+        <w:rPr>
+          <w:rFonts w:eastAsiaTheme="minorEastAsia"/>
+          <w:b/>
+          <w:color w:val="DC3545"/>
+          <w:kern w:val="0"/>
+          <w:sz w:val="28"/>
+          <w:szCs w:val="22"/>
+          <w:lang w:val="es-SV"/>
+          <w14:ligatures w14:val="none"/>
+        </w:rPr>
+      </w:pPr>
+      <w:r>
+        <w:rPr>
+          <w:rFonts w:eastAsiaTheme="minorEastAsia"/>
+          <w:b/>
+          <w:color w:val="DC3545"/>
+          <w:kern w:val="0"/>
+          <w:sz w:val="28"/>
+          <w:szCs w:val="22"/>
+          <w:lang w:val="es-SV"/>
+          <w14:ligatures w14:val="none"/>
+        </w:rPr>
+        <w:lastRenderedPageBreak/>
+        <w:t>4. Asistente de Voz</w:t>
+      </w:r>
+    </w:p>
+    <w:p>
+      <w:pPr>
+        <w:rPr>
+          <w:b/>
+          <w:bCs/>
+          <w:lang w:val="es-SV"/>
+        </w:rPr>
+      </w:pPr>
+      <w:r>
+        <w:rPr>
+          <w:b/>
+          <w:bCs/>
+          <w:lang w:val="es-SV"/>
+        </w:rPr>
+        <w:t>Cómo usar</w:t>
+      </w:r>
+    </w:p>
+    <w:p>
+      <w:pPr>
+        <w:numPr>
+          <w:ilvl w:val="0"/>
+          <w:numId w:val="4"/>
+        </w:numPr>
+        <w:rPr>
+          <w:lang w:val="es-SV"/>
+        </w:rPr>
+      </w:pPr>
+      <w:r>
+        <w:rPr>
+          <w:lang w:val="es-SV"/>
+        </w:rPr>
+        <w:t>Activa el interruptor en la barra superior.</w:t>
+      </w:r>
+    </w:p>
+    <w:p>
+      <w:pPr>
+        <w:numPr>
+          <w:ilvl w:val="0"/>
+          <w:numId w:val="4"/>
+        </w:numPr>
+      </w:pPr>
+      <w:r>
+        <w:t>Di comandos como:</w:t>
+      </w:r>
+    </w:p>
+    <w:p>
+      <w:pPr>
+        <w:numPr>
+          <w:ilvl w:val="1"/>
+          <w:numId w:val="4"/>
+        </w:numPr>
+        <w:rPr>
+          <w:lang w:val="es-SV"/>
+        </w:rPr>
+      </w:pPr>
+      <w:r>
+        <w:rPr>
+          <w:i/>
+          <w:iCs/>
+          <w:lang w:val="es-SV"/>
+        </w:rPr>
+        <w:t>"Ve a inicio"</w:t>
+      </w:r>
+      <w:r>
+        <w:rPr>
+          <w:lang w:val="es-SV"/>
+        </w:rPr>
+        <w:t>: Navega a la página principal.</w:t>
+      </w:r>
+    </w:p>
+    <w:p>
+      <w:pPr>
+        <w:numPr>
+          <w:ilvl w:val="1"/>
+          <w:numId w:val="4"/>
+        </w:numPr>
+        <w:rPr>
+          <w:lang w:val="es-SV"/>
+        </w:rPr>
+      </w:pPr>
+      <w:r>
+        <w:rPr>
+          <w:i/>
+          <w:iCs/>
+          <w:lang w:val="es-SV"/>
+        </w:rPr>
+        <w:t>“Ver obras de Egipto”</w:t>
+      </w:r>
+      <w:r>
+        <w:rPr>
+          <w:lang w:val="es-SV"/>
+        </w:rPr>
+        <w:t>:</w:t>
+      </w:r>
+      <w:r>
+        <w:rPr>
+          <w:lang w:val="es-SV"/>
+        </w:rPr>
+        <w:t xml:space="preserve"> Para ver todas las obras relacionadas.</w:t>
+      </w:r>
+    </w:p>
+    <w:p>
+      <w:pPr>
+        <w:numPr>
+          <w:ilvl w:val="1"/>
+          <w:numId w:val="4"/>
+        </w:numPr>
+        <w:rPr>
+          <w:lang w:val="es-SV"/>
+        </w:rPr>
+      </w:pPr>
+      <w:r>
+        <w:rPr>
+          <w:i/>
+          <w:iCs/>
+          <w:lang w:val="es-SV"/>
+        </w:rPr>
+        <w:t>"Explica esta obra"</w:t>
+      </w:r>
+      <w:r>
+        <w:rPr>
+          <w:lang w:val="es-SV"/>
+        </w:rPr>
+        <w:t>: Escucha la descripción (en la página de una obra).</w:t>
+      </w:r>
+    </w:p>
+    <w:p>
+      <w:pPr>
+        <w:numPr>
+          <w:ilvl w:val="1"/>
+          <w:numId w:val="4"/>
+        </w:numPr>
+        <w:rPr>
+          <w:lang w:val="es-SV"/>
+        </w:rPr>
+      </w:pPr>
+      <w:r>
+        <w:rPr>
+          <w:i/>
+          <w:iCs/>
+          <w:lang w:val="es-SV"/>
+        </w:rPr>
+        <w:t>"Obra cinco"</w:t>
+      </w:r>
+      <w:r>
+        <w:rPr>
+          <w:lang w:val="es-SV"/>
+        </w:rPr>
+        <w:t>: Abre la obra número 5.</w:t>
+      </w:r>
+    </w:p>
+    <w:p>
+      <w:pPr>
+        <w:numPr>
+          <w:ilvl w:val="1"/>
+          <w:numId w:val="4"/>
+        </w:numPr>
+      </w:pPr>
+      <w:r>
+        <w:rPr>
+          <w:i/>
+          <w:iCs/>
+        </w:rPr>
+        <w:t>"Cuestionario"</w:t>
+      </w:r>
+      <w:r>
+        <w:t>: Inicia un test.</w:t>
+      </w:r>
+    </w:p>
+    <w:p>
+      <w:pPr>
+        <w:numPr>
+          <w:ilvl w:val="1"/>
+          <w:numId w:val="4"/>
+        </w:numPr>
+      </w:pPr>
+      <w:r>
+        <w:rPr>
+          <w:i/>
+          <w:iCs/>
+        </w:rPr>
+        <w:t>"</w:t>
+      </w:r>
+      <w:r>
+        <w:rPr>
+          <w:i/>
+          <w:iCs/>
+        </w:rPr>
+        <w:t>Desactivar</w:t>
+      </w:r>
+      <w:r>
+        <w:rPr>
+          <w:i/>
+          <w:iCs/>
+        </w:rPr>
+        <w:t>"</w:t>
+      </w:r>
+      <w:r>
+        <w:t>: Desactiva el asistente.</w:t>
+      </w:r>
+    </w:p>
+    <w:p>
+      <w:pPr>
+        <w:numPr>
+          <w:ilvl w:val="1"/>
+          <w:numId w:val="4"/>
+        </w:numPr>
+        <w:rPr>
+          <w:lang w:val="es-SV"/>
+        </w:rPr>
+      </w:pPr>
+      <w:r>
+        <w:rPr>
+          <w:i/>
+          <w:iCs/>
+          <w:lang w:val="es-SV"/>
+        </w:rPr>
+        <w:t>“Favoritos”</w:t>
+      </w:r>
+      <w:r>
+        <w:rPr>
+          <w:lang w:val="es-SV"/>
+        </w:rPr>
+        <w:t>: Para vert us o</w:t>
+      </w:r>
+      <w:r>
+        <w:rPr>
+          <w:lang w:val="es-SV"/>
+        </w:rPr>
+        <w:t>bras favoritas.</w:t>
+      </w:r>
+    </w:p>
+    <w:p>
+      <w:pPr>
+        <w:numPr>
+          <w:ilvl w:val="1"/>
+          <w:numId w:val="4"/>
+        </w:numPr>
+        <w:rPr>
+          <w:lang w:val="es-SV"/>
+        </w:rPr>
+      </w:pPr>
+      <w:r>
+        <w:rPr>
+          <w:i/>
+          <w:iCs/>
+          <w:lang w:val="es-SV"/>
+        </w:rPr>
+        <w:t>“Mi cuenta” Para ver los detalles de tu cuenta</w:t>
+      </w:r>
+    </w:p>
+    <w:p>
+      <w:pPr>
+        <w:numPr>
+          <w:ilvl w:val="1"/>
+          <w:numId w:val="4"/>
+        </w:numPr>
+        <w:rPr>
+          <w:lang w:val="es-SV"/>
+        </w:rPr>
+      </w:pPr>
+      <w:r>
+        <w:rPr>
+          <w:i/>
+          <w:iCs/>
+          <w:lang w:val="es-SV"/>
+        </w:rPr>
+        <w:t>"</w:t>
+      </w:r>
+      <w:r>
+        <w:rPr>
+          <w:i/>
+          <w:iCs/>
+          <w:lang w:val="es-SV"/>
+        </w:rPr>
+        <w:t>Ayuda</w:t>
+      </w:r>
+      <w:r>
+        <w:rPr>
+          <w:i/>
+          <w:iCs/>
+          <w:lang w:val="es-SV"/>
+        </w:rPr>
+        <w:t>"</w:t>
+      </w:r>
+      <w:r>
+        <w:rPr>
+          <w:lang w:val="es-SV"/>
+        </w:rPr>
+        <w:t xml:space="preserve">: </w:t>
+      </w:r>
+      <w:r>
+        <w:rPr>
+          <w:lang w:val="es-SV"/>
+        </w:rPr>
+        <w:t>Mostrar todos los comandos disponibles</w:t>
+      </w:r>
+      <w:r>
+        <w:rPr>
+          <w:lang w:val="es-SV"/>
+        </w:rPr>
+        <w:t>.</w:t>
+      </w:r>
+    </w:p>
+    <w:p>
+      <w:r>
+        <w:pict w14:anchorId="1C00AD02">
+          <v:rect id="_x0000_i1028" style="width:0;height:1.5pt" o:hralign="center" o:hrstd="t" o:hr="t" fillcolor="#a0a0a0" stroked="f"/>
+        </w:pict>
+      </w:r>
+    </w:p>
+    <w:p>
+      <w:pPr>
+        <w:rPr>
+          <w:b/>
+          <w:bCs/>
+          <w:lang w:val="es-SV"/>
+        </w:rPr>
+      </w:pPr>
+      <w:r>
+        <w:rPr>
+          <w:b/>
+          <w:bCs/>
+          <w:lang w:val="es-SV"/>
+        </w:rPr>
+        <w:br w:type="page"/>
+      </w:r>
+    </w:p>
+    <w:p>
+      <w:pPr>
+        <w:rPr>
+          <w:rFonts w:eastAsiaTheme="minorEastAsia"/>
+          <w:b/>
+          <w:color w:val="DC3545"/>
+          <w:kern w:val="0"/>
+          <w:sz w:val="28"/>
+          <w:szCs w:val="22"/>
+          <w:lang w:val="es-SV"/>
+          <w14:ligatures w14:val="none"/>
+        </w:rPr>
+      </w:pPr>
+      <w:r>
+        <w:rPr>
+          <w:rFonts w:eastAsiaTheme="minorEastAsia"/>
+          <w:b/>
+          <w:color w:val="DC3545"/>
+          <w:kern w:val="0"/>
+          <w:sz w:val="28"/>
+          <w:szCs w:val="22"/>
+          <w:lang w:val="es-SV"/>
+          <w14:ligatures w14:val="none"/>
+        </w:rPr>
+        <w:lastRenderedPageBreak/>
+        <w:t>5. Realidad Aumentada (AR)</w:t>
+      </w:r>
+    </w:p>
+    <w:p>
+      <w:pPr>
+        <w:rPr>
+          <w:b/>
+          <w:bCs/>
+          <w:lang w:val="es-SV"/>
+        </w:rPr>
+      </w:pPr>
+      <w:r>
+        <w:rPr>
+          <w:b/>
+          <w:bCs/>
+          <w:lang w:val="es-SV"/>
+        </w:rPr>
+        <w:t>Visualizar obras en AR</w:t>
+      </w:r>
+    </w:p>
+    <w:p>
+      <w:pPr>
+        <w:numPr>
+          <w:ilvl w:val="0"/>
+          <w:numId w:val="5"/>
+        </w:numPr>
+        <w:rPr>
+          <w:lang w:val="es-SV"/>
+        </w:rPr>
+      </w:pPr>
+      <w:r>
+        <w:rPr>
+          <w:lang w:val="es-SV"/>
+        </w:rPr>
+        <w:t xml:space="preserve">En la página de una obra, haz clic en </w:t>
+      </w:r>
+      <w:r>
+        <w:rPr>
+          <w:b/>
+          <w:bCs/>
+          <w:lang w:val="es-SV"/>
+        </w:rPr>
+        <w:t>"Ver en AR"</w:t>
+      </w:r>
+      <w:r>
+        <w:rPr>
+          <w:lang w:val="es-SV"/>
+        </w:rPr>
+        <w:t>.</w:t>
+      </w:r>
+    </w:p>
+    <w:p>
+      <w:pPr>
+        <w:numPr>
+          <w:ilvl w:val="0"/>
+          <w:numId w:val="5"/>
+        </w:numPr>
+        <w:rPr>
+          <w:lang w:val="es-SV"/>
+        </w:rPr>
+      </w:pPr>
+      <w:r>
+        <w:rPr>
+          <w:lang w:val="es-SV"/>
+        </w:rPr>
+        <w:t>Permite el acceso a la cámara.</w:t>
+      </w:r>
+    </w:p>
+    <w:p>
+      <w:pPr>
+        <w:numPr>
+          <w:ilvl w:val="0"/>
+          <w:numId w:val="5"/>
+        </w:numPr>
+      </w:pPr>
+      <w:r>
+        <w:rPr>
+          <w:b/>
+          <w:bCs/>
+        </w:rPr>
+        <w:t>Interactúa</w:t>
+      </w:r>
+      <w:r>
+        <w:t>:</w:t>
+      </w:r>
+    </w:p>
+    <w:p>
+      <w:pPr>
+        <w:numPr>
+          <w:ilvl w:val="1"/>
+          <w:numId w:val="5"/>
+        </w:numPr>
+        <w:rPr>
+          <w:lang w:val="es-SV"/>
+        </w:rPr>
+      </w:pPr>
+      <w:r>
+        <w:rPr>
+          <w:lang w:val="es-SV"/>
+        </w:rPr>
+        <w:t>Toca la pantalla para activar pantalla completa.</w:t>
+      </w:r>
+    </w:p>
+    <w:p>
+      <w:pPr>
+        <w:numPr>
+          <w:ilvl w:val="1"/>
+          <w:numId w:val="5"/>
+        </w:numPr>
+        <w:rPr>
+          <w:lang w:val="es-SV"/>
+        </w:rPr>
+      </w:pPr>
+      <w:r>
+        <w:rPr>
+          <w:lang w:val="es-SV"/>
+        </w:rPr>
+        <w:t>Explora el modelo 3D desde diferentes ángulos.</w:t>
+      </w:r>
+    </w:p>
+    <w:p>
+      <w:r>
+        <w:pict w14:anchorId="60F9D947">
+          <v:rect id="_x0000_i1029" style="width:0;height:1.5pt" o:hralign="center" o:hrstd="t" o:hr="t" fillcolor="#a0a0a0" stroked="f"/>
+        </w:pict>
+      </w:r>
+    </w:p>
+    <w:p>
+      <w:pPr>
+        <w:rPr>
+          <w:b/>
+          <w:bCs/>
+        </w:rPr>
+      </w:pPr>
+      <w:r>
+        <w:rPr>
+          <w:b/>
+          <w:bCs/>
+        </w:rPr>
+        <w:drawing>
+          <wp:inline distT="0" distB="0" distL="0" distR="0" wp14:anchorId="388F0CF6" wp14:editId="19649838">
+            <wp:extent cx="5943600" cy="3147060"/>
+            <wp:effectExtent l="0" t="0" r="0" b="0"/>
+            <wp:docPr id="752228837" name="Picture 1" descr="A statue of a pharaoh&#10;&#10;AI-generated content may be incorrect."/>
+            <wp:cNvGraphicFramePr>
+              <a:graphicFrameLocks xmlns:a="http://schemas.openxmlformats.org/drawingml/2006/main" noChangeAspect="1"/>
+            </wp:cNvGraphicFramePr>
+            <a:graphic xmlns:a="http://schemas.openxmlformats.org/drawingml/2006/main">
+              <a:graphicData uri="http://schemas.openxmlformats.org/drawingml/2006/picture">
+                <pic:pic xmlns:pic="http://schemas.openxmlformats.org/drawingml/2006/picture">
+                  <pic:nvPicPr>
+                    <pic:cNvPr id="752228837" name="Picture 1" descr="A statue of a pharaoh&#10;&#10;AI-generated content may be incorrect."/>
+                    <pic:cNvPicPr/>
+                  </pic:nvPicPr>
+                  <pic:blipFill>
+                    <a:blip r:embed="rId10"/>
+                    <a:stretch>
+                      <a:fillRect/>
+                    </a:stretch>
+                  </pic:blipFill>
+                  <pic:spPr>
+                    <a:xfrm>
+                      <a:off x="0" y="0"/>
+                      <a:ext cx="5943600" cy="3147060"/>
+                    </a:xfrm>
+                    <a:prstGeom prst="rect">
+                      <a:avLst/>
+                    </a:prstGeom>
+                  </pic:spPr>
+                </pic:pic>
+              </a:graphicData>
+            </a:graphic>
+          </wp:inline>
+        </w:drawing>
+      </w:r>
       <w:r>
         <w:rPr>
           <w:b/>
@@ -783,293 +1554,57 @@
           <w14:ligatures w14:val="none"/>
         </w:rPr>
         <w:lastRenderedPageBreak/>
-        <w:t>4. Asistente de Voz</w:t>
-      </w:r>
-    </w:p>
-    <w:p>
-      <w:pPr>
-        <w:rPr>
-          <w:b/>
-          <w:bCs/>
-          <w:lang w:val="es-SV"/>
-        </w:rPr>
-      </w:pPr>
-      <w:r>
-        <w:rPr>
-          <w:b/>
-          <w:bCs/>
-          <w:lang w:val="es-SV"/>
-        </w:rPr>
-        <w:t>Cómo usar</w:t>
+        <w:t>6. Recomendaciones Personalizadas</w:t>
       </w:r>
     </w:p>
     <w:p>
       <w:pPr>
         <w:numPr>
           <w:ilvl w:val="0"/>
-          <w:numId w:val="4"/>
-        </w:numPr>
-        <w:rPr>
-          <w:lang w:val="es-SV"/>
-        </w:rPr>
-      </w:pPr>
-      <w:r>
-        <w:rPr>
-          <w:lang w:val="es-SV"/>
-        </w:rPr>
-        <w:t>Activa el interruptor en la barra superior.</w:t>
+          <w:numId w:val="6"/>
+        </w:numPr>
+        <w:rPr>
+          <w:lang w:val="es-SV"/>
+        </w:rPr>
+      </w:pPr>
+      <w:r>
+        <w:rPr>
+          <w:b/>
+          <w:bCs/>
+          <w:lang w:val="es-SV"/>
+        </w:rPr>
+        <w:t>Obras similares</w:t>
+      </w:r>
+      <w:r>
+        <w:rPr>
+          <w:lang w:val="es-SV"/>
+        </w:rPr>
+        <w:t xml:space="preserve">: </w:t>
+      </w:r>
+      <w:r>
+        <w:rPr>
+          <w:lang w:val="es-SV"/>
+        </w:rPr>
+        <w:t>Te mostrará obras con las mismas características a la que estás visualizando.</w:t>
       </w:r>
     </w:p>
     <w:p>
       <w:pPr>
         <w:numPr>
           <w:ilvl w:val="0"/>
-          <w:numId w:val="4"/>
-        </w:numPr>
-      </w:pPr>
-      <w:r>
-        <w:t>Di comandos como:</w:t>
-      </w:r>
-    </w:p>
-    <w:p>
-      <w:pPr>
-        <w:numPr>
-          <w:ilvl w:val="1"/>
-          <w:numId w:val="4"/>
-        </w:numPr>
-        <w:rPr>
-          <w:lang w:val="es-SV"/>
-        </w:rPr>
-      </w:pPr>
-      <w:r>
-        <w:rPr>
-          <w:i/>
-          <w:iCs/>
-          <w:lang w:val="es-SV"/>
-        </w:rPr>
-        <w:t>"Ve a inicio"</w:t>
-      </w:r>
-      <w:r>
-        <w:rPr>
-          <w:lang w:val="es-SV"/>
-        </w:rPr>
-        <w:t>: Navega a la página principal.</w:t>
-      </w:r>
-    </w:p>
-    <w:p>
-      <w:pPr>
-        <w:numPr>
-          <w:ilvl w:val="1"/>
-          <w:numId w:val="4"/>
-        </w:numPr>
-        <w:rPr>
-          <w:lang w:val="es-SV"/>
-        </w:rPr>
-      </w:pPr>
-      <w:r>
-        <w:rPr>
-          <w:i/>
-          <w:iCs/>
-          <w:lang w:val="es-SV"/>
-        </w:rPr>
-        <w:t>“Ver obras de Egipto”</w:t>
-      </w:r>
-      <w:r>
-        <w:rPr>
-          <w:lang w:val="es-SV"/>
-        </w:rPr>
-        <w:t>:</w:t>
-      </w:r>
-      <w:r>
-        <w:rPr>
-          <w:lang w:val="es-SV"/>
-        </w:rPr>
-        <w:t xml:space="preserve"> Para ver todas las obras relacionadas.</w:t>
-      </w:r>
-    </w:p>
-    <w:p>
-      <w:pPr>
-        <w:numPr>
-          <w:ilvl w:val="1"/>
-          <w:numId w:val="4"/>
-        </w:numPr>
-        <w:rPr>
-          <w:lang w:val="es-SV"/>
-        </w:rPr>
-      </w:pPr>
-      <w:r>
-        <w:rPr>
-          <w:i/>
-          <w:iCs/>
-          <w:lang w:val="es-SV"/>
-        </w:rPr>
-        <w:t>"Explica esta obra"</w:t>
-      </w:r>
-      <w:r>
-        <w:rPr>
-          <w:lang w:val="es-SV"/>
-        </w:rPr>
-        <w:t>: Escucha la descripción (en la página de una obra).</w:t>
-      </w:r>
-    </w:p>
-    <w:p>
-      <w:pPr>
-        <w:numPr>
-          <w:ilvl w:val="1"/>
-          <w:numId w:val="4"/>
-        </w:numPr>
-        <w:rPr>
-          <w:lang w:val="es-SV"/>
-        </w:rPr>
-      </w:pPr>
-      <w:r>
-        <w:rPr>
-          <w:i/>
-          <w:iCs/>
-          <w:lang w:val="es-SV"/>
-        </w:rPr>
-        <w:t>"Obra cinco"</w:t>
-      </w:r>
-      <w:r>
-        <w:rPr>
-          <w:lang w:val="es-SV"/>
-        </w:rPr>
-        <w:t>: Abre la obra número 5.</w:t>
-      </w:r>
-    </w:p>
-    <w:p>
-      <w:pPr>
-        <w:numPr>
-          <w:ilvl w:val="1"/>
-          <w:numId w:val="4"/>
-        </w:numPr>
-      </w:pPr>
-      <w:r>
-        <w:rPr>
-          <w:i/>
-          <w:iCs/>
-        </w:rPr>
-        <w:t>"Cuestionario"</w:t>
-      </w:r>
-      <w:r>
-        <w:t>: Inicia un test.</w:t>
-      </w:r>
-    </w:p>
-    <w:p>
-      <w:pPr>
-        <w:numPr>
-          <w:ilvl w:val="1"/>
-          <w:numId w:val="4"/>
-        </w:numPr>
-      </w:pPr>
-      <w:r>
-        <w:rPr>
-          <w:i/>
-          <w:iCs/>
-        </w:rPr>
-        <w:t>"</w:t>
-      </w:r>
-      <w:r>
-        <w:rPr>
-          <w:i/>
-          <w:iCs/>
-        </w:rPr>
-        <w:t>Desactivar</w:t>
-      </w:r>
-      <w:r>
-        <w:rPr>
-          <w:i/>
-          <w:iCs/>
-        </w:rPr>
-        <w:t>"</w:t>
-      </w:r>
-      <w:r>
-        <w:t>: Desactiva el asistente.</w:t>
-      </w:r>
-    </w:p>
-    <w:p>
-      <w:pPr>
-        <w:numPr>
-          <w:ilvl w:val="1"/>
-          <w:numId w:val="4"/>
-        </w:numPr>
-        <w:rPr>
-          <w:lang w:val="es-SV"/>
-        </w:rPr>
-      </w:pPr>
-      <w:r>
-        <w:rPr>
-          <w:i/>
-          <w:iCs/>
-          <w:lang w:val="es-SV"/>
-        </w:rPr>
-        <w:t>“Favoritos”</w:t>
-      </w:r>
-      <w:r>
-        <w:rPr>
-          <w:lang w:val="es-SV"/>
-        </w:rPr>
-        <w:t>: Para vert us o</w:t>
-      </w:r>
-      <w:r>
-        <w:rPr>
-          <w:lang w:val="es-SV"/>
-        </w:rPr>
-        <w:t>bras favoritas.</w:t>
-      </w:r>
-    </w:p>
-    <w:p>
-      <w:pPr>
-        <w:numPr>
-          <w:ilvl w:val="1"/>
-          <w:numId w:val="4"/>
-        </w:numPr>
-        <w:rPr>
-          <w:lang w:val="es-SV"/>
-        </w:rPr>
-      </w:pPr>
-      <w:r>
-        <w:rPr>
-          <w:i/>
-          <w:iCs/>
-          <w:lang w:val="es-SV"/>
-        </w:rPr>
-        <w:t>“Mi cuenta” Para ver los detalles de tu cuenta</w:t>
-      </w:r>
-    </w:p>
-    <w:p>
-      <w:pPr>
-        <w:numPr>
-          <w:ilvl w:val="1"/>
-          <w:numId w:val="4"/>
-        </w:numPr>
-        <w:rPr>
-          <w:lang w:val="es-SV"/>
-        </w:rPr>
-      </w:pPr>
-      <w:r>
-        <w:rPr>
-          <w:i/>
-          <w:iCs/>
-          <w:lang w:val="es-SV"/>
-        </w:rPr>
-        <w:t>"</w:t>
-      </w:r>
-      <w:r>
-        <w:rPr>
-          <w:i/>
-          <w:iCs/>
-          <w:lang w:val="es-SV"/>
-        </w:rPr>
-        <w:t>Ayuda</w:t>
-      </w:r>
-      <w:r>
-        <w:rPr>
-          <w:i/>
-          <w:iCs/>
-          <w:lang w:val="es-SV"/>
-        </w:rPr>
-        <w:t>"</w:t>
+          <w:numId w:val="6"/>
+        </w:numPr>
+        <w:rPr>
+          <w:lang w:val="es-SV"/>
+        </w:rPr>
+      </w:pPr>
+      <w:r>
+        <w:rPr>
+          <w:b/>
+          <w:bCs/>
+          <w:lang w:val="es-SV"/>
+        </w:rPr>
+        <w:t>Recomendaciones en inicio</w:t>
       </w:r>
       <w:r>
         <w:rPr>
@@ -1081,19 +1616,38 @@
         <w:rPr>
           <w:lang w:val="es-SV"/>
         </w:rPr>
-        <w:t>Mostrar todos los comandos disponibles</w:t>
-      </w:r>
-      <w:r>
-        <w:rPr>
-          <w:lang w:val="es-SV"/>
-        </w:rPr>
-        <w:t>.</w:t>
-      </w:r>
-    </w:p>
-    <w:p>
-      <w:r>
-        <w:pict w14:anchorId="1C00AD02">
-          <v:rect id="_x0000_i1028" style="width:0;height:1.5pt" o:hralign="center" o:hrstd="t" o:hr="t" fillcolor="#a0a0a0" stroked="f"/>
+        <w:t>Basadas exclusivamente en tus gustos, te mostraremos obras de tu interés para que sigas explorando tus intereses.</w:t>
+      </w:r>
+    </w:p>
+    <w:p>
+      <w:pPr>
+        <w:numPr>
+          <w:ilvl w:val="0"/>
+          <w:numId w:val="6"/>
+        </w:numPr>
+        <w:rPr>
+          <w:lang w:val="es-SV"/>
+        </w:rPr>
+      </w:pPr>
+      <w:r>
+        <w:rPr>
+          <w:b/>
+          <w:bCs/>
+          <w:lang w:val="es-SV"/>
+        </w:rPr>
+        <w:t>Etiquetas populares</w:t>
+      </w:r>
+      <w:r>
+        <w:rPr>
+          <w:lang w:val="es-SV"/>
+        </w:rPr>
+        <w:t>: Explora categorías como "Egipto" o "religioso" desde la página de inicio.</w:t>
+      </w:r>
+    </w:p>
+    <w:p>
+      <w:r>
+        <w:pict w14:anchorId="6C11516E">
+          <v:rect id="_x0000_i1030" style="width:0;height:1.5pt" o:hralign="center" o:hrstd="t" o:hr="t" fillcolor="#a0a0a0" stroked="f"/>
         </w:pict>
       </w:r>
     </w:p>
@@ -1102,177 +1656,49 @@
         <w:rPr>
           <w:b/>
           <w:bCs/>
-          <w:lang w:val="es-SV"/>
-        </w:rPr>
-      </w:pPr>
-      <w:r>
-        <w:rPr>
-          <w:b/>
-          <w:bCs/>
-          <w:lang w:val="es-SV"/>
-        </w:rPr>
-        <w:br w:type="page"/>
-      </w:r>
-    </w:p>
-    <w:p>
-      <w:pPr>
-        <w:rPr>
-          <w:rFonts w:eastAsiaTheme="minorEastAsia"/>
-          <w:b/>
-          <w:color w:val="DC3545"/>
-          <w:kern w:val="0"/>
-          <w:sz w:val="28"/>
-          <w:szCs w:val="22"/>
-          <w:lang w:val="es-SV"/>
-          <w14:ligatures w14:val="none"/>
-        </w:rPr>
-      </w:pPr>
-      <w:r>
-        <w:rPr>
-          <w:rFonts w:eastAsiaTheme="minorEastAsia"/>
-          <w:b/>
-          <w:color w:val="DC3545"/>
-          <w:kern w:val="0"/>
-          <w:sz w:val="28"/>
-          <w:szCs w:val="22"/>
-          <w:lang w:val="es-SV"/>
-          <w14:ligatures w14:val="none"/>
-        </w:rPr>
-        <w:lastRenderedPageBreak/>
-        <w:t>5. Realidad Aumentada (AR)</w:t>
-      </w:r>
-    </w:p>
-    <w:p>
-      <w:pPr>
-        <w:rPr>
-          <w:b/>
-          <w:bCs/>
-          <w:lang w:val="es-SV"/>
-        </w:rPr>
-      </w:pPr>
-      <w:r>
-        <w:rPr>
-          <w:b/>
-          <w:bCs/>
-          <w:lang w:val="es-SV"/>
-        </w:rPr>
-        <w:t>Visualizar obras en AR</w:t>
-      </w:r>
-    </w:p>
-    <w:p>
-      <w:pPr>
-        <w:numPr>
-          <w:ilvl w:val="0"/>
-          <w:numId w:val="5"/>
-        </w:numPr>
-        <w:rPr>
-          <w:lang w:val="es-SV"/>
-        </w:rPr>
-      </w:pPr>
-      <w:r>
-        <w:rPr>
-          <w:lang w:val="es-SV"/>
-        </w:rPr>
-        <w:t xml:space="preserve">En la página de una obra, haz clic en </w:t>
-      </w:r>
-      <w:r>
-        <w:rPr>
-          <w:b/>
-          <w:bCs/>
-          <w:lang w:val="es-SV"/>
-        </w:rPr>
-        <w:t>"Ver en AR"</w:t>
-      </w:r>
-      <w:r>
-        <w:rPr>
-          <w:lang w:val="es-SV"/>
-        </w:rPr>
-        <w:t>.</w:t>
-      </w:r>
-    </w:p>
-    <w:p>
-      <w:pPr>
-        <w:numPr>
-          <w:ilvl w:val="0"/>
-          <w:numId w:val="5"/>
-        </w:numPr>
-        <w:rPr>
-          <w:lang w:val="es-SV"/>
-        </w:rPr>
-      </w:pPr>
-      <w:r>
-        <w:rPr>
-          <w:lang w:val="es-SV"/>
-        </w:rPr>
-        <w:t>Permite el acceso a la cámara.</w:t>
-      </w:r>
-    </w:p>
-    <w:p>
-      <w:pPr>
-        <w:numPr>
-          <w:ilvl w:val="0"/>
-          <w:numId w:val="5"/>
-        </w:numPr>
-      </w:pPr>
-      <w:r>
-        <w:rPr>
-          <w:b/>
-          <w:bCs/>
-        </w:rPr>
-        <w:t>Interactúa</w:t>
-      </w:r>
-      <w:r>
-        <w:t>:</w:t>
-      </w:r>
-    </w:p>
-    <w:p>
-      <w:pPr>
-        <w:numPr>
-          <w:ilvl w:val="1"/>
-          <w:numId w:val="5"/>
-        </w:numPr>
-        <w:rPr>
-          <w:lang w:val="es-SV"/>
-        </w:rPr>
-      </w:pPr>
-      <w:r>
-        <w:rPr>
-          <w:lang w:val="es-SV"/>
-        </w:rPr>
-        <w:t>Toca la pantalla para activar pantalla completa.</w:t>
-      </w:r>
-    </w:p>
-    <w:p>
-      <w:pPr>
-        <w:numPr>
-          <w:ilvl w:val="1"/>
-          <w:numId w:val="5"/>
-        </w:numPr>
-        <w:rPr>
-          <w:lang w:val="es-SV"/>
-        </w:rPr>
-      </w:pPr>
-      <w:r>
-        <w:rPr>
-          <w:lang w:val="es-SV"/>
-        </w:rPr>
-        <w:t>Explora el modelo 3D desde diferentes ángulos.</w:t>
-      </w:r>
-    </w:p>
-    <w:p>
-      <w:r>
-        <w:pict w14:anchorId="60F9D947">
-          <v:rect id="_x0000_i1029" style="width:0;height:1.5pt" o:hralign="center" o:hrstd="t" o:hr="t" fillcolor="#a0a0a0" stroked="f"/>
-        </w:pict>
-      </w:r>
-    </w:p>
-    <w:p>
-      <w:pPr>
-        <w:rPr>
-          <w:b/>
-          <w:bCs/>
-        </w:rPr>
-      </w:pPr>
+        </w:rPr>
+      </w:pPr>
+      <w:r>
+        <w:rPr>
+          <w:b/>
+          <w:bCs/>
+        </w:rPr>
+        <w:drawing>
+          <wp:inline distT="0" distB="0" distL="0" distR="0" wp14:anchorId="2C8FECE1" wp14:editId="63C1BDB5">
+            <wp:extent cx="5943600" cy="3163570"/>
+            <wp:effectExtent l="0" t="0" r="0" b="0"/>
+            <wp:docPr id="1816785276" name="Picture 1" descr="A screenshot of a computer screen&#10;&#10;AI-generated content may be incorrect."/>
+            <wp:cNvGraphicFramePr>
+              <a:graphicFrameLocks xmlns:a="http://schemas.openxmlformats.org/drawingml/2006/main" noChangeAspect="1"/>
+            </wp:cNvGraphicFramePr>
+            <a:graphic xmlns:a="http://schemas.openxmlformats.org/drawingml/2006/main">
+              <a:graphicData uri="http://schemas.openxmlformats.org/drawingml/2006/picture">
+                <pic:pic xmlns:pic="http://schemas.openxmlformats.org/drawingml/2006/picture">
+                  <pic:nvPicPr>
+                    <pic:cNvPr id="1816785276" name="Picture 1" descr="A screenshot of a computer screen&#10;&#10;AI-generated content may be incorrect."/>
+                    <pic:cNvPicPr/>
+                  </pic:nvPicPr>
+                  <pic:blipFill>
+                    <a:blip r:embed="rId11"/>
+                    <a:stretch>
+                      <a:fillRect/>
+                    </a:stretch>
+                  </pic:blipFill>
+                  <pic:spPr>
+                    <a:xfrm>
+                      <a:off x="0" y="0"/>
+                      <a:ext cx="5943600" cy="3163570"/>
+                    </a:xfrm>
+                    <a:prstGeom prst="rect">
+                      <a:avLst/>
+                    </a:prstGeom>
+                  </pic:spPr>
+                </pic:pic>
+              </a:graphicData>
+            </a:graphic>
+          </wp:inline>
+        </w:drawing>
+      </w:r>
       <w:r>
         <w:rPr>
           <w:b/>
@@ -1304,100 +1730,115 @@
           <w14:ligatures w14:val="none"/>
         </w:rPr>
         <w:lastRenderedPageBreak/>
-        <w:t>6. Recomendaciones Personalizadas</w:t>
+        <w:t>7. Cuestionarios Personalizados</w:t>
       </w:r>
     </w:p>
     <w:p>
       <w:pPr>
         <w:numPr>
           <w:ilvl w:val="0"/>
-          <w:numId w:val="6"/>
-        </w:numPr>
-        <w:rPr>
-          <w:lang w:val="es-SV"/>
-        </w:rPr>
-      </w:pPr>
-      <w:r>
-        <w:rPr>
-          <w:b/>
-          <w:bCs/>
-          <w:lang w:val="es-SV"/>
-        </w:rPr>
-        <w:t>Obras similares</w:t>
-      </w:r>
-      <w:r>
-        <w:rPr>
-          <w:lang w:val="es-SV"/>
-        </w:rPr>
-        <w:t xml:space="preserve">: </w:t>
-      </w:r>
-      <w:r>
-        <w:rPr>
-          <w:lang w:val="es-SV"/>
-        </w:rPr>
-        <w:t>Te mostrará obras con las mismas características a la que estás visualizando.</w:t>
+          <w:numId w:val="7"/>
+        </w:numPr>
+        <w:rPr>
+          <w:lang w:val="es-SV"/>
+        </w:rPr>
+      </w:pPr>
+      <w:r>
+        <w:rPr>
+          <w:b/>
+          <w:bCs/>
+          <w:lang w:val="es-SV"/>
+        </w:rPr>
+        <w:t>Accede</w:t>
+      </w:r>
+      <w:r>
+        <w:rPr>
+          <w:lang w:val="es-SV"/>
+        </w:rPr>
+        <w:t xml:space="preserve"> desde la barra superior o mediante el asistente de voz.</w:t>
       </w:r>
     </w:p>
     <w:p>
       <w:pPr>
         <w:numPr>
           <w:ilvl w:val="0"/>
-          <w:numId w:val="6"/>
-        </w:numPr>
-        <w:rPr>
-          <w:lang w:val="es-SV"/>
-        </w:rPr>
-      </w:pPr>
-      <w:r>
-        <w:rPr>
-          <w:b/>
-          <w:bCs/>
-          <w:lang w:val="es-SV"/>
-        </w:rPr>
-        <w:t>Recomendaciones en inicio</w:t>
-      </w:r>
-      <w:r>
-        <w:rPr>
-          <w:lang w:val="es-SV"/>
-        </w:rPr>
-        <w:t xml:space="preserve">: </w:t>
-      </w:r>
-      <w:r>
-        <w:rPr>
-          <w:lang w:val="es-SV"/>
-        </w:rPr>
-        <w:t>Basadas exclusivamente en tus gustos, te mostraremos obras de tu interés para que sigas explorando tus intereses.</w:t>
+          <w:numId w:val="7"/>
+        </w:numPr>
+        <w:rPr>
+          <w:lang w:val="es-SV"/>
+        </w:rPr>
+      </w:pPr>
+      <w:r>
+        <w:rPr>
+          <w:b/>
+          <w:bCs/>
+          <w:lang w:val="es-SV"/>
+        </w:rPr>
+        <w:t>Responde preguntas</w:t>
+      </w:r>
+      <w:r>
+        <w:rPr>
+          <w:lang w:val="es-SV"/>
+        </w:rPr>
+        <w:t xml:space="preserve"> basadas en tus intereses.</w:t>
       </w:r>
     </w:p>
     <w:p>
       <w:pPr>
         <w:numPr>
           <w:ilvl w:val="0"/>
-          <w:numId w:val="6"/>
-        </w:numPr>
-        <w:rPr>
-          <w:lang w:val="es-SV"/>
-        </w:rPr>
-      </w:pPr>
-      <w:r>
-        <w:rPr>
-          <w:b/>
-          <w:bCs/>
-          <w:lang w:val="es-SV"/>
-        </w:rPr>
-        <w:t>Etiquetas populares</w:t>
-      </w:r>
-      <w:r>
-        <w:rPr>
-          <w:lang w:val="es-SV"/>
-        </w:rPr>
-        <w:t>: Explora categorías como "Egipto" o "religioso" desde la página de inicio.</w:t>
-      </w:r>
-    </w:p>
-    <w:p>
-      <w:r>
-        <w:pict w14:anchorId="6C11516E">
-          <v:rect id="_x0000_i1030" style="width:0;height:1.5pt" o:hralign="center" o:hrstd="t" o:hr="t" fillcolor="#a0a0a0" stroked="f"/>
+          <w:numId w:val="7"/>
+        </w:numPr>
+      </w:pPr>
+      <w:r>
+        <w:rPr>
+          <w:b/>
+          <w:bCs/>
+        </w:rPr>
+        <w:t>Resultados</w:t>
+      </w:r>
+      <w:r>
+        <w:t>:</w:t>
+      </w:r>
+    </w:p>
+    <w:p>
+      <w:pPr>
+        <w:numPr>
+          <w:ilvl w:val="1"/>
+          <w:numId w:val="7"/>
+        </w:numPr>
+        <w:rPr>
+          <w:lang w:val="es-SV"/>
+        </w:rPr>
+      </w:pPr>
+      <w:r>
+        <w:rPr>
+          <w:lang w:val="es-SV"/>
+        </w:rPr>
+        <w:t>Recibe una calificación al finalizar.</w:t>
+      </w:r>
+    </w:p>
+    <w:p>
+      <w:pPr>
+        <w:numPr>
+          <w:ilvl w:val="1"/>
+          <w:numId w:val="7"/>
+        </w:numPr>
+        <w:rPr>
+          <w:lang w:val="es-SV"/>
+        </w:rPr>
+      </w:pPr>
+      <w:r>
+        <w:rPr>
+          <w:lang w:val="es-SV"/>
+        </w:rPr>
+        <w:t>Mejora tu puntuación global (visible en tu perfil).</w:t>
+      </w:r>
+    </w:p>
+    <w:p>
+      <w:r>
+        <w:pict w14:anchorId="6F6DE497">
+          <v:rect id="_x0000_i1031" style="width:0;height:1.5pt" o:hralign="center" o:hrstd="t" o:hr="t" fillcolor="#a0a0a0" stroked="f"/>
         </w:pict>
       </w:r>
     </w:p>
@@ -1408,6 +1849,47 @@
           <w:bCs/>
         </w:rPr>
       </w:pPr>
+      <w:r>
+        <w:rPr>
+          <w:b/>
+          <w:bCs/>
+        </w:rPr>
+        <w:drawing>
+          <wp:inline distT="0" distB="0" distL="0" distR="0" wp14:anchorId="1C76D000" wp14:editId="64E43E61">
+            <wp:extent cx="5943600" cy="3100705"/>
+            <wp:effectExtent l="0" t="0" r="0" b="4445"/>
+            <wp:docPr id="944593623" name="Picture 1" descr="A screenshot of a computer&#10;&#10;AI-generated content may be incorrect."/>
+            <wp:cNvGraphicFramePr>
+              <a:graphicFrameLocks xmlns:a="http://schemas.openxmlformats.org/drawingml/2006/main" noChangeAspect="1"/>
+            </wp:cNvGraphicFramePr>
+            <a:graphic xmlns:a="http://schemas.openxmlformats.org/drawingml/2006/main">
+              <a:graphicData uri="http://schemas.openxmlformats.org/drawingml/2006/picture">
+                <pic:pic xmlns:pic="http://schemas.openxmlformats.org/drawingml/2006/picture">
+                  <pic:nvPicPr>
+                    <pic:cNvPr id="944593623" name="Picture 1" descr="A screenshot of a computer&#10;&#10;AI-generated content may be incorrect."/>
+                    <pic:cNvPicPr/>
+                  </pic:nvPicPr>
+                  <pic:blipFill>
+                    <a:blip r:embed="rId12"/>
+                    <a:stretch>
+                      <a:fillRect/>
+                    </a:stretch>
+                  </pic:blipFill>
+                  <pic:spPr>
+                    <a:xfrm>
+                      <a:off x="0" y="0"/>
+                      <a:ext cx="5943600" cy="3100705"/>
+                    </a:xfrm>
+                    <a:prstGeom prst="rect">
+                      <a:avLst/>
+                    </a:prstGeom>
+                  </pic:spPr>
+                </pic:pic>
+              </a:graphicData>
+            </a:graphic>
+          </wp:inline>
+        </w:drawing>
+      </w:r>
       <w:r>
         <w:rPr>
           <w:b/>
@@ -1439,72 +1921,128 @@
           <w14:ligatures w14:val="none"/>
         </w:rPr>
         <w:lastRenderedPageBreak/>
-        <w:t>7. Cuestionarios Personalizados</w:t>
+        <w:t>8. Gestión de Cuenta</w:t>
       </w:r>
     </w:p>
     <w:p>
       <w:pPr>
         <w:numPr>
           <w:ilvl w:val="0"/>
-          <w:numId w:val="7"/>
-        </w:numPr>
-        <w:rPr>
-          <w:lang w:val="es-SV"/>
-        </w:rPr>
-      </w:pPr>
-      <w:r>
-        <w:rPr>
-          <w:b/>
-          <w:bCs/>
-          <w:lang w:val="es-SV"/>
-        </w:rPr>
-        <w:t>Accede</w:t>
-      </w:r>
-      <w:r>
-        <w:rPr>
-          <w:lang w:val="es-SV"/>
-        </w:rPr>
-        <w:t xml:space="preserve"> desde la barra superior o mediante el asistente de voz.</w:t>
+          <w:numId w:val="8"/>
+        </w:numPr>
+      </w:pPr>
+      <w:r>
+        <w:rPr>
+          <w:b/>
+          <w:bCs/>
+        </w:rPr>
+        <w:t>Perfil</w:t>
+      </w:r>
+      <w:r>
+        <w:t>:</w:t>
+      </w:r>
+    </w:p>
+    <w:p>
+      <w:pPr>
+        <w:numPr>
+          <w:ilvl w:val="1"/>
+          <w:numId w:val="8"/>
+        </w:numPr>
+        <w:rPr>
+          <w:lang w:val="es-SV"/>
+        </w:rPr>
+      </w:pPr>
+      <w:r>
+        <w:rPr>
+          <w:lang w:val="es-SV"/>
+        </w:rPr>
+        <w:t>Visualiza tu nombre, correo, número de cuestionarios realizados y puntuación.</w:t>
+      </w:r>
+    </w:p>
+    <w:p>
+      <w:pPr>
+        <w:numPr>
+          <w:ilvl w:val="1"/>
+          <w:numId w:val="8"/>
+        </w:numPr>
+        <w:rPr>
+          <w:lang w:val="es-SV"/>
+        </w:rPr>
+      </w:pPr>
+      <w:r>
+        <w:rPr>
+          <w:lang w:val="es-SV"/>
+        </w:rPr>
+        <w:t>Edita tu nombre o correo</w:t>
+      </w:r>
+      <w:r>
+        <w:rPr>
+          <w:lang w:val="es-SV"/>
+        </w:rPr>
+        <w:t>.</w:t>
       </w:r>
     </w:p>
     <w:p>
       <w:pPr>
         <w:numPr>
           <w:ilvl w:val="0"/>
-          <w:numId w:val="7"/>
-        </w:numPr>
-        <w:rPr>
-          <w:lang w:val="es-SV"/>
-        </w:rPr>
-      </w:pPr>
-      <w:r>
-        <w:rPr>
-          <w:b/>
-          <w:bCs/>
-          <w:lang w:val="es-SV"/>
-        </w:rPr>
-        <w:t>Responde preguntas</w:t>
-      </w:r>
-      <w:r>
-        <w:rPr>
-          <w:lang w:val="es-SV"/>
-        </w:rPr>
-        <w:t xml:space="preserve"> basadas en tus intereses.</w:t>
+          <w:numId w:val="8"/>
+        </w:numPr>
+      </w:pPr>
+      <w:r>
+        <w:rPr>
+          <w:b/>
+          <w:bCs/>
+        </w:rPr>
+        <w:t>Favoritos</w:t>
+      </w:r>
+      <w:r>
+        <w:t>:</w:t>
+      </w:r>
+    </w:p>
+    <w:p>
+      <w:pPr>
+        <w:numPr>
+          <w:ilvl w:val="1"/>
+          <w:numId w:val="8"/>
+        </w:numPr>
+        <w:rPr>
+          <w:lang w:val="es-SV"/>
+        </w:rPr>
+      </w:pPr>
+      <w:r>
+        <w:rPr>
+          <w:lang w:val="es-SV"/>
+        </w:rPr>
+        <w:t xml:space="preserve">Guarda obras haciendo clic en el corazón (ícono </w:t>
+      </w:r>
+      <w:r>
+        <w:rPr>
+          <w:rFonts w:ascii="Segoe UI Symbol" w:hAnsi="Segoe UI Symbol" w:cs="Segoe UI Symbol"/>
+          <w:lang w:val="es-SV"/>
+        </w:rPr>
+        <w:t>♥</w:t>
+      </w:r>
+      <w:r>
+        <w:rPr>
+          <w:lang w:val="es-SV"/>
+        </w:rPr>
+        <w:t>).</w:t>
       </w:r>
     </w:p>
     <w:p>
       <w:pPr>
         <w:numPr>
           <w:ilvl w:val="0"/>
-          <w:numId w:val="7"/>
-        </w:numPr>
-      </w:pPr>
-      <w:r>
-        <w:rPr>
-          <w:b/>
-          <w:bCs/>
-        </w:rPr>
-        <w:t>Resultados</w:t>
+          <w:numId w:val="8"/>
+        </w:numPr>
+      </w:pPr>
+      <w:r>
+        <w:rPr>
+          <w:b/>
+          <w:bCs/>
+        </w:rPr>
+        <w:t>Cerrar sesión</w:t>
       </w:r>
       <w:r>
         <w:t>:</w:t>
@@ -1514,40 +2052,36 @@
       <w:pPr>
         <w:numPr>
           <w:ilvl w:val="1"/>
-          <w:numId w:val="7"/>
-        </w:numPr>
-        <w:rPr>
-          <w:lang w:val="es-SV"/>
-        </w:rPr>
-      </w:pPr>
-      <w:r>
-        <w:rPr>
-          <w:lang w:val="es-SV"/>
-        </w:rPr>
-        <w:t>Recibe una calificación al finalizar.</w:t>
-      </w:r>
-    </w:p>
-    <w:p>
-      <w:pPr>
-        <w:numPr>
-          <w:ilvl w:val="1"/>
-          <w:numId w:val="7"/>
-        </w:numPr>
-        <w:rPr>
-          <w:lang w:val="es-SV"/>
-        </w:rPr>
-      </w:pPr>
-      <w:r>
-        <w:rPr>
-          <w:lang w:val="es-SV"/>
-        </w:rPr>
-        <w:t>Mejora tu puntuación global (visible en tu perfil).</w:t>
-      </w:r>
-    </w:p>
-    <w:p>
-      <w:r>
-        <w:pict w14:anchorId="6F6DE497">
-          <v:rect id="_x0000_i1031" style="width:0;height:1.5pt" o:hralign="center" o:hrstd="t" o:hr="t" fillcolor="#a0a0a0" stroked="f"/>
+          <w:numId w:val="8"/>
+        </w:numPr>
+        <w:rPr>
+          <w:lang w:val="es-SV"/>
+        </w:rPr>
+      </w:pPr>
+      <w:r>
+        <w:rPr>
+          <w:lang w:val="es-SV"/>
+        </w:rPr>
+        <w:t>Haz clic en el ícono de salida (</w:t>
+      </w:r>
+      <w:r>
+        <w:rPr>
+          <w:rFonts w:ascii="Segoe UI Symbol" w:hAnsi="Segoe UI Symbol" w:cs="Segoe UI Symbol"/>
+          <w:lang w:val="es-SV"/>
+        </w:rPr>
+        <w:t>➔</w:t>
+      </w:r>
+      <w:r>
+        <w:rPr>
+          <w:lang w:val="es-SV"/>
+        </w:rPr>
+        <w:t>) en la barra superior.</w:t>
+      </w:r>
+    </w:p>
+    <w:p>
+      <w:r>
+        <w:pict w14:anchorId="65E769F7">
+          <v:rect id="_x0000_i1032" style="width:0;height:1.5pt" o:hralign="center" o:hrstd="t" o:hr="t" fillcolor="#a0a0a0" stroked="f"/>
         </w:pict>
       </w:r>
     </w:p>
@@ -1558,6 +2092,47 @@
           <w:bCs/>
         </w:rPr>
       </w:pPr>
+      <w:r>
+        <w:rPr>
+          <w:b/>
+          <w:bCs/>
+        </w:rPr>
+        <w:drawing>
+          <wp:inline distT="0" distB="0" distL="0" distR="0" wp14:anchorId="6D71D09C" wp14:editId="205A5AAA">
+            <wp:extent cx="5943600" cy="3083560"/>
+            <wp:effectExtent l="0" t="0" r="0" b="2540"/>
+            <wp:docPr id="1773635488" name="Picture 1" descr="A screenshot of a computer&#10;&#10;AI-generated content may be incorrect."/>
+            <wp:cNvGraphicFramePr>
+              <a:graphicFrameLocks xmlns:a="http://schemas.openxmlformats.org/drawingml/2006/main" noChangeAspect="1"/>
+            </wp:cNvGraphicFramePr>
+            <a:graphic xmlns:a="http://schemas.openxmlformats.org/drawingml/2006/main">
+              <a:graphicData uri="http://schemas.openxmlformats.org/drawingml/2006/picture">
+                <pic:pic xmlns:pic="http://schemas.openxmlformats.org/drawingml/2006/picture">
+                  <pic:nvPicPr>
+                    <pic:cNvPr id="1773635488" name="Picture 1" descr="A screenshot of a computer&#10;&#10;AI-generated content may be incorrect."/>
+                    <pic:cNvPicPr/>
+                  </pic:nvPicPr>
+                  <pic:blipFill>
+                    <a:blip r:embed="rId13"/>
+                    <a:stretch>
+                      <a:fillRect/>
+                    </a:stretch>
+                  </pic:blipFill>
+                  <pic:spPr>
+                    <a:xfrm>
+                      <a:off x="0" y="0"/>
+                      <a:ext cx="5943600" cy="3083560"/>
+                    </a:xfrm>
+                    <a:prstGeom prst="rect">
+                      <a:avLst/>
+                    </a:prstGeom>
+                  </pic:spPr>
+                </pic:pic>
+              </a:graphicData>
+            </a:graphic>
+          </wp:inline>
+        </w:drawing>
+      </w:r>
       <w:r>
         <w:rPr>
           <w:b/>
@@ -1589,22 +2164,22 @@
           <w14:ligatures w14:val="none"/>
         </w:rPr>
         <w:lastRenderedPageBreak/>
-        <w:t>8. Gestión de Cuenta</w:t>
+        <w:t>9. Solución de Problemas</w:t>
       </w:r>
     </w:p>
     <w:p>
       <w:pPr>
         <w:numPr>
           <w:ilvl w:val="0"/>
-          <w:numId w:val="8"/>
-        </w:numPr>
-      </w:pPr>
-      <w:r>
-        <w:rPr>
-          <w:b/>
-          <w:bCs/>
-        </w:rPr>
-        <w:t>Perfil</w:t>
+          <w:numId w:val="9"/>
+        </w:numPr>
+      </w:pPr>
+      <w:r>
+        <w:rPr>
+          <w:b/>
+          <w:bCs/>
+        </w:rPr>
+        <w:t>Error de reconocimiento facial</w:t>
       </w:r>
       <w:r>
         <w:t>:</w:t>
@@ -1614,51 +2189,58 @@
       <w:pPr>
         <w:numPr>
           <w:ilvl w:val="1"/>
-          <w:numId w:val="8"/>
-        </w:numPr>
-        <w:rPr>
-          <w:lang w:val="es-SV"/>
-        </w:rPr>
-      </w:pPr>
-      <w:r>
-        <w:rPr>
-          <w:lang w:val="es-SV"/>
-        </w:rPr>
-        <w:t>Visualiza tu nombre, correo, número de cuestionarios realizados y puntuación.</w:t>
+          <w:numId w:val="9"/>
+        </w:numPr>
+        <w:rPr>
+          <w:lang w:val="es-SV"/>
+        </w:rPr>
+      </w:pPr>
+      <w:r>
+        <w:rPr>
+          <w:lang w:val="es-SV"/>
+        </w:rPr>
+        <w:t>Asegúrate de tener buena iluminación.</w:t>
       </w:r>
     </w:p>
     <w:p>
       <w:pPr>
         <w:numPr>
           <w:ilvl w:val="1"/>
-          <w:numId w:val="8"/>
-        </w:numPr>
-        <w:rPr>
-          <w:lang w:val="es-SV"/>
-        </w:rPr>
-      </w:pPr>
-      <w:r>
-        <w:rPr>
-          <w:lang w:val="es-SV"/>
-        </w:rPr>
-        <w:t>Edita tu nombre o correo (si está habilitado).</w:t>
+          <w:numId w:val="9"/>
+        </w:numPr>
+        <w:rPr>
+          <w:lang w:val="es-SV"/>
+        </w:rPr>
+      </w:pPr>
+      <w:r>
+        <w:rPr>
+          <w:lang w:val="es-SV"/>
+        </w:rPr>
+        <w:t>Re-registra tu rostro desde tu perfil.</w:t>
       </w:r>
     </w:p>
     <w:p>
       <w:pPr>
         <w:numPr>
           <w:ilvl w:val="0"/>
-          <w:numId w:val="8"/>
-        </w:numPr>
-      </w:pPr>
-      <w:r>
-        <w:rPr>
-          <w:b/>
-          <w:bCs/>
-        </w:rPr>
-        <w:t>Favoritos</w:t>
-      </w:r>
-      <w:r>
+          <w:numId w:val="9"/>
+        </w:numPr>
+        <w:rPr>
+          <w:lang w:val="es-SV"/>
+        </w:rPr>
+      </w:pPr>
+      <w:r>
+        <w:rPr>
+          <w:b/>
+          <w:bCs/>
+          <w:lang w:val="es-SV"/>
+        </w:rPr>
+        <w:t>Asistente de voz no responde</w:t>
+      </w:r>
+      <w:r>
+        <w:rPr>
+          <w:lang w:val="es-SV"/>
+        </w:rPr>
         <w:t>:</w:t>
       </w:r>
     </w:p>
@@ -1666,45 +2248,32 @@
       <w:pPr>
         <w:numPr>
           <w:ilvl w:val="1"/>
-          <w:numId w:val="8"/>
-        </w:numPr>
-        <w:rPr>
-          <w:lang w:val="es-SV"/>
-        </w:rPr>
-      </w:pPr>
-      <w:r>
-        <w:rPr>
-          <w:lang w:val="es-SV"/>
-        </w:rPr>
-        <w:t xml:space="preserve">Guarda obras haciendo clic en el corazón (ícono </w:t>
-      </w:r>
-      <w:r>
-        <w:rPr>
-          <w:rFonts w:ascii="Segoe UI Symbol" w:hAnsi="Segoe UI Symbol" w:cs="Segoe UI Symbol"/>
-          <w:lang w:val="es-SV"/>
-        </w:rPr>
-        <w:t>♥</w:t>
-      </w:r>
-      <w:r>
-        <w:rPr>
-          <w:lang w:val="es-SV"/>
-        </w:rPr>
-        <w:t>).</w:t>
+          <w:numId w:val="9"/>
+        </w:numPr>
+        <w:rPr>
+          <w:lang w:val="es-SV"/>
+        </w:rPr>
+      </w:pPr>
+      <w:r>
+        <w:rPr>
+          <w:lang w:val="es-SV"/>
+        </w:rPr>
+        <w:t>Verifica que el micrófono esté habilitado en tu navegador.</w:t>
       </w:r>
     </w:p>
     <w:p>
       <w:pPr>
         <w:numPr>
           <w:ilvl w:val="0"/>
-          <w:numId w:val="8"/>
-        </w:numPr>
-      </w:pPr>
-      <w:r>
-        <w:rPr>
-          <w:b/>
-          <w:bCs/>
-        </w:rPr>
-        <w:t>Cerrar sesión</w:t>
+          <w:numId w:val="9"/>
+        </w:numPr>
+      </w:pPr>
+      <w:r>
+        <w:rPr>
+          <w:b/>
+          <w:bCs/>
+        </w:rPr>
+        <w:t>Problemas con AR</w:t>
       </w:r>
       <w:r>
         <w:t>:</w:t>
@@ -1714,50 +2283,28 @@
       <w:pPr>
         <w:numPr>
           <w:ilvl w:val="1"/>
-          <w:numId w:val="8"/>
-        </w:numPr>
-        <w:rPr>
-          <w:lang w:val="es-SV"/>
-        </w:rPr>
-      </w:pPr>
-      <w:r>
-        <w:rPr>
-          <w:lang w:val="es-SV"/>
-        </w:rPr>
-        <w:t>Haz clic en el ícono de salida (</w:t>
-      </w:r>
-      <w:r>
-        <w:rPr>
-          <w:rFonts w:ascii="Segoe UI Symbol" w:hAnsi="Segoe UI Symbol" w:cs="Segoe UI Symbol"/>
-          <w:lang w:val="es-SV"/>
-        </w:rPr>
-        <w:t>➔</w:t>
-      </w:r>
-      <w:r>
-        <w:rPr>
-          <w:lang w:val="es-SV"/>
-        </w:rPr>
-        <w:t>) en la barra superior.</w:t>
-      </w:r>
-    </w:p>
-    <w:p>
-      <w:r>
-        <w:pict w14:anchorId="65E769F7">
-          <v:rect id="_x0000_i1032" style="width:0;height:1.5pt" o:hralign="center" o:hrstd="t" o:hr="t" fillcolor="#a0a0a0" stroked="f"/>
-        </w:pict>
-      </w:r>
-    </w:p>
-    <w:p>
-      <w:pPr>
-        <w:rPr>
-          <w:b/>
-          <w:bCs/>
-        </w:rPr>
-      </w:pPr>
-      <w:r>
-        <w:rPr>
-          <w:b/>
-          <w:bCs/>
+          <w:numId w:val="9"/>
+        </w:numPr>
+        <w:rPr>
+          <w:lang w:val="es-SV"/>
+        </w:rPr>
+      </w:pPr>
+      <w:r>
+        <w:rPr>
+          <w:lang w:val="es-SV"/>
+        </w:rPr>
+        <w:t>Usa un dispositivo compatible con WebGL y actualiza tu navegador.</w:t>
+      </w:r>
+    </w:p>
+    <w:p>
+      <w:pPr>
+        <w:rPr>
+          <w:lang w:val="es-SV"/>
+        </w:rPr>
+      </w:pPr>
+      <w:r>
+        <w:rPr>
+          <w:lang w:val="es-SV"/>
         </w:rPr>
         <w:br w:type="page"/>
       </w:r>
@@ -1771,6 +2318,7 @@
           <w:kern w:val="0"/>
           <w:sz w:val="28"/>
           <w:szCs w:val="22"/>
+          <w:lang w:val="es-SV"/>
           <w14:ligatures w14:val="none"/>
         </w:rPr>
       </w:pPr>
@@ -1782,175 +2330,6 @@
           <w:kern w:val="0"/>
           <w:sz w:val="28"/>
           <w:szCs w:val="22"/>
-          <w14:ligatures w14:val="none"/>
-        </w:rPr>
-        <w:lastRenderedPageBreak/>
-        <w:t>9. Solución de Problemas</w:t>
-      </w:r>
-    </w:p>
-    <w:p>
-      <w:pPr>
-        <w:numPr>
-          <w:ilvl w:val="0"/>
-          <w:numId w:val="9"/>
-        </w:numPr>
-      </w:pPr>
-      <w:r>
-        <w:rPr>
-          <w:b/>
-          <w:bCs/>
-        </w:rPr>
-        <w:t>Error de reconocimiento facial</w:t>
-      </w:r>
-      <w:r>
-        <w:t>:</w:t>
-      </w:r>
-    </w:p>
-    <w:p>
-      <w:pPr>
-        <w:numPr>
-          <w:ilvl w:val="1"/>
-          <w:numId w:val="9"/>
-        </w:numPr>
-        <w:rPr>
-          <w:lang w:val="es-SV"/>
-        </w:rPr>
-      </w:pPr>
-      <w:r>
-        <w:rPr>
-          <w:lang w:val="es-SV"/>
-        </w:rPr>
-        <w:t>Asegúrate de tener buena iluminación.</w:t>
-      </w:r>
-    </w:p>
-    <w:p>
-      <w:pPr>
-        <w:numPr>
-          <w:ilvl w:val="1"/>
-          <w:numId w:val="9"/>
-        </w:numPr>
-        <w:rPr>
-          <w:lang w:val="es-SV"/>
-        </w:rPr>
-      </w:pPr>
-      <w:r>
-        <w:rPr>
-          <w:lang w:val="es-SV"/>
-        </w:rPr>
-        <w:t>Re-registra tu rostro desde tu perfil.</w:t>
-      </w:r>
-    </w:p>
-    <w:p>
-      <w:pPr>
-        <w:numPr>
-          <w:ilvl w:val="0"/>
-          <w:numId w:val="9"/>
-        </w:numPr>
-        <w:rPr>
-          <w:lang w:val="es-SV"/>
-        </w:rPr>
-      </w:pPr>
-      <w:r>
-        <w:rPr>
-          <w:b/>
-          <w:bCs/>
-          <w:lang w:val="es-SV"/>
-        </w:rPr>
-        <w:t>Asistente de voz no responde</w:t>
-      </w:r>
-      <w:r>
-        <w:rPr>
-          <w:lang w:val="es-SV"/>
-        </w:rPr>
-        <w:t>:</w:t>
-      </w:r>
-    </w:p>
-    <w:p>
-      <w:pPr>
-        <w:numPr>
-          <w:ilvl w:val="1"/>
-          <w:numId w:val="9"/>
-        </w:numPr>
-        <w:rPr>
-          <w:lang w:val="es-SV"/>
-        </w:rPr>
-      </w:pPr>
-      <w:r>
-        <w:rPr>
-          <w:lang w:val="es-SV"/>
-        </w:rPr>
-        <w:t>Verifica que el micrófono esté habilitado en tu navegador.</w:t>
-      </w:r>
-    </w:p>
-    <w:p>
-      <w:pPr>
-        <w:numPr>
-          <w:ilvl w:val="0"/>
-          <w:numId w:val="9"/>
-        </w:numPr>
-      </w:pPr>
-      <w:r>
-        <w:rPr>
-          <w:b/>
-          <w:bCs/>
-        </w:rPr>
-        <w:t>Problemas con AR</w:t>
-      </w:r>
-      <w:r>
-        <w:t>:</w:t>
-      </w:r>
-    </w:p>
-    <w:p>
-      <w:pPr>
-        <w:numPr>
-          <w:ilvl w:val="1"/>
-          <w:numId w:val="9"/>
-        </w:numPr>
-        <w:rPr>
-          <w:lang w:val="es-SV"/>
-        </w:rPr>
-      </w:pPr>
-      <w:r>
-        <w:rPr>
-          <w:lang w:val="es-SV"/>
-        </w:rPr>
-        <w:t>Usa un dispositivo compatible con WebGL y actualiza tu navegador.</w:t>
-      </w:r>
-    </w:p>
-    <w:p>
-      <w:pPr>
-        <w:rPr>
-          <w:lang w:val="es-SV"/>
-        </w:rPr>
-      </w:pPr>
-      <w:r>
-        <w:rPr>
-          <w:lang w:val="es-SV"/>
-        </w:rPr>
-        <w:br w:type="page"/>
-      </w:r>
-    </w:p>
-    <w:p>
-      <w:pPr>
-        <w:rPr>
-          <w:rFonts w:eastAsiaTheme="minorEastAsia"/>
-          <w:b/>
-          <w:color w:val="DC3545"/>
-          <w:kern w:val="0"/>
-          <w:sz w:val="28"/>
-          <w:szCs w:val="22"/>
-          <w:lang w:val="es-SV"/>
-          <w14:ligatures w14:val="none"/>
-        </w:rPr>
-      </w:pPr>
-      <w:r>
-        <w:rPr>
-          <w:rFonts w:eastAsiaTheme="minorEastAsia"/>
-          <w:b/>
-          <w:color w:val="DC3545"/>
-          <w:kern w:val="0"/>
-          <w:sz w:val="28"/>
-          <w:szCs w:val="22"/>
           <w:lang w:val="es-SV"/>
           <w14:ligatures w14:val="none"/>
         </w:rPr>
@@ -2083,7 +2462,7 @@
         </w:rPr>
         <w:t xml:space="preserve"> </w:t>
       </w:r>
-      <w:hyperlink r:id="rId7" w:tgtFrame="_new" w:history="1">
+      <w:hyperlink r:id="rId14" w:tgtFrame="_new" w:history="1">
         <w:r>
           <w:rPr>
             <w:rStyle w:val="Hyperlink"/>
@@ -2095,7 +2474,7 @@
       </w:hyperlink>
     </w:p>
     <w:sectPr>
-      <w:headerReference w:type="default" r:id="rId8"/>
+      <w:headerReference w:type="default" r:id="rId15"/>
       <w:pgSz w:w="12240" w:h="15840"/>
       <w:pgMar w:top="1440" w:right="1440" w:bottom="1440" w:left="1440" w:header="720" w:footer="720" w:gutter="0"/>
       <w:cols w:space="720"/>

</xml_diff>